<commit_message>
added .md file and presentation
</commit_message>
<xml_diff>
--- a/Documentation – heart-disease.docx
+++ b/Documentation – heart-disease.docx
@@ -435,11 +435,33 @@
                 <w:lang w:val="en-GB"/>
               </w:rPr>
             </w:pPr>
+            <w:proofErr w:type="spellStart"/>
             <w:r>
               <w:rPr>
                 <w:lang w:val="en-GB"/>
               </w:rPr>
-              <w:t>rand_forest_feature_selection(25)</w:t>
+              <w:t>rand_forest_feature_</w:t>
+            </w:r>
+            <w:proofErr w:type="gramStart"/>
+            <w:r>
+              <w:rPr>
+                <w:lang w:val="en-GB"/>
+              </w:rPr>
+              <w:t>selection</w:t>
+            </w:r>
+            <w:proofErr w:type="spellEnd"/>
+            <w:r>
+              <w:rPr>
+                <w:lang w:val="en-GB"/>
+              </w:rPr>
+              <w:t>(</w:t>
+            </w:r>
+            <w:proofErr w:type="gramEnd"/>
+            <w:r>
+              <w:rPr>
+                <w:lang w:val="en-GB"/>
+              </w:rPr>
+              <w:t>25)</w:t>
             </w:r>
           </w:p>
         </w:tc>
@@ -515,7 +537,23 @@
         <w:rPr>
           <w:lang w:val="en-GB"/>
         </w:rPr>
-        <w:t xml:space="preserve">The following explanations are based on the heart-disease.NAMES file. </w:t>
+        <w:t>The following explanations are based on the heart-</w:t>
+      </w:r>
+      <w:proofErr w:type="spellStart"/>
+      <w:proofErr w:type="gramStart"/>
+      <w:r>
+        <w:rPr>
+          <w:lang w:val="en-GB"/>
+        </w:rPr>
+        <w:t>disease.NAMES</w:t>
+      </w:r>
+      <w:proofErr w:type="spellEnd"/>
+      <w:proofErr w:type="gramEnd"/>
+      <w:r>
+        <w:rPr>
+          <w:lang w:val="en-GB"/>
+        </w:rPr>
+        <w:t xml:space="preserve"> file. </w:t>
       </w:r>
     </w:p>
     <w:p>
@@ -733,7 +771,35 @@
         <w:rPr>
           <w:lang w:val="en-GB"/>
         </w:rPr>
-        <w:t xml:space="preserve"> (Classtype (domain [0,4]) is referring to feature 58 “num”, </w:t>
+        <w:t xml:space="preserve"> (</w:t>
+      </w:r>
+      <w:proofErr w:type="spellStart"/>
+      <w:r>
+        <w:rPr>
+          <w:lang w:val="en-GB"/>
+        </w:rPr>
+        <w:t>Classtype</w:t>
+      </w:r>
+      <w:proofErr w:type="spellEnd"/>
+      <w:r>
+        <w:rPr>
+          <w:lang w:val="en-GB"/>
+        </w:rPr>
+        <w:t xml:space="preserve"> (domain [0,4]) is referring to feature 58 “</w:t>
+      </w:r>
+      <w:proofErr w:type="spellStart"/>
+      <w:r>
+        <w:rPr>
+          <w:lang w:val="en-GB"/>
+        </w:rPr>
+        <w:t>num</w:t>
+      </w:r>
+      <w:proofErr w:type="spellEnd"/>
+      <w:r>
+        <w:rPr>
+          <w:lang w:val="en-GB"/>
+        </w:rPr>
+        <w:t xml:space="preserve">”, </w:t>
       </w:r>
       <w:r>
         <w:rPr>
@@ -1626,12 +1692,14 @@
                 <w:lang w:val="en-GB"/>
               </w:rPr>
             </w:pPr>
+            <w:proofErr w:type="spellStart"/>
             <w:r>
               <w:rPr>
                 <w:lang w:val="en-GB"/>
               </w:rPr>
               <w:t>cleveland.data</w:t>
             </w:r>
+            <w:proofErr w:type="spellEnd"/>
           </w:p>
         </w:tc>
         <w:tc>
@@ -1666,12 +1734,14 @@
                 <w:lang w:val="en-GB"/>
               </w:rPr>
             </w:pPr>
+            <w:proofErr w:type="spellStart"/>
             <w:r>
               <w:rPr>
                 <w:lang w:val="en-GB"/>
               </w:rPr>
               <w:t>hungarian.data</w:t>
             </w:r>
+            <w:proofErr w:type="spellEnd"/>
           </w:p>
         </w:tc>
         <w:tc>
@@ -1710,8 +1780,16 @@
               <w:rPr>
                 <w:lang w:val="en-GB"/>
               </w:rPr>
-              <w:t>long-beach-va.data</w:t>
+              <w:t>long-beach-</w:t>
             </w:r>
+            <w:proofErr w:type="spellStart"/>
+            <w:r>
+              <w:rPr>
+                <w:lang w:val="en-GB"/>
+              </w:rPr>
+              <w:t>va.data</w:t>
+            </w:r>
+            <w:proofErr w:type="spellEnd"/>
           </w:p>
         </w:tc>
         <w:tc>
@@ -1746,12 +1824,14 @@
                 <w:lang w:val="en-GB"/>
               </w:rPr>
             </w:pPr>
+            <w:proofErr w:type="spellStart"/>
             <w:r>
               <w:rPr>
                 <w:lang w:val="en-GB"/>
               </w:rPr>
               <w:t>switzerland.data</w:t>
             </w:r>
+            <w:proofErr w:type="spellEnd"/>
           </w:p>
         </w:tc>
         <w:tc>
@@ -1874,12 +1954,14 @@
                 <w:lang w:val="en-GB"/>
               </w:rPr>
             </w:pPr>
+            <w:proofErr w:type="spellStart"/>
             <w:r>
               <w:rPr>
                 <w:lang w:val="en-GB"/>
               </w:rPr>
               <w:t>new.data</w:t>
             </w:r>
+            <w:proofErr w:type="spellEnd"/>
           </w:p>
         </w:tc>
         <w:tc>
@@ -1914,12 +1996,22 @@
                 <w:lang w:val="en-GB"/>
               </w:rPr>
             </w:pPr>
+            <w:proofErr w:type="spellStart"/>
+            <w:proofErr w:type="gramStart"/>
             <w:r>
               <w:rPr>
                 <w:lang w:val="en-GB"/>
               </w:rPr>
-              <w:t>processed.cleveland.data</w:t>
+              <w:t>processed.cleveland</w:t>
             </w:r>
+            <w:proofErr w:type="gramEnd"/>
+            <w:r>
+              <w:rPr>
+                <w:lang w:val="en-GB"/>
+              </w:rPr>
+              <w:t>.data</w:t>
+            </w:r>
+            <w:proofErr w:type="spellEnd"/>
           </w:p>
         </w:tc>
         <w:tc>
@@ -1954,12 +2046,22 @@
                 <w:lang w:val="en-GB"/>
               </w:rPr>
             </w:pPr>
+            <w:proofErr w:type="spellStart"/>
+            <w:proofErr w:type="gramStart"/>
             <w:r>
               <w:rPr>
                 <w:lang w:val="en-GB"/>
               </w:rPr>
-              <w:t>processed.hungarian.data</w:t>
+              <w:t>processed.hungarian</w:t>
             </w:r>
+            <w:proofErr w:type="gramEnd"/>
+            <w:r>
+              <w:rPr>
+                <w:lang w:val="en-GB"/>
+              </w:rPr>
+              <w:t>.data</w:t>
+            </w:r>
+            <w:proofErr w:type="spellEnd"/>
           </w:p>
         </w:tc>
         <w:tc>
@@ -1994,12 +2096,22 @@
                 <w:lang w:val="en-GB"/>
               </w:rPr>
             </w:pPr>
+            <w:proofErr w:type="spellStart"/>
+            <w:proofErr w:type="gramStart"/>
             <w:r>
               <w:rPr>
                 <w:lang w:val="en-GB"/>
               </w:rPr>
-              <w:t>processed.switzerland.data</w:t>
+              <w:t>processed.switzerland</w:t>
             </w:r>
+            <w:proofErr w:type="gramEnd"/>
+            <w:r>
+              <w:rPr>
+                <w:lang w:val="en-GB"/>
+              </w:rPr>
+              <w:t>.data</w:t>
+            </w:r>
+            <w:proofErr w:type="spellEnd"/>
           </w:p>
         </w:tc>
         <w:tc>
@@ -2034,12 +2146,14 @@
                 <w:lang w:val="en-GB"/>
               </w:rPr>
             </w:pPr>
+            <w:proofErr w:type="spellStart"/>
             <w:r>
               <w:rPr>
                 <w:lang w:val="en-GB"/>
               </w:rPr>
               <w:t>processed.va.data</w:t>
             </w:r>
+            <w:proofErr w:type="spellEnd"/>
           </w:p>
         </w:tc>
         <w:tc>
@@ -2074,12 +2188,16 @@
                 <w:lang w:val="en-GB"/>
               </w:rPr>
             </w:pPr>
+            <w:proofErr w:type="spellStart"/>
+            <w:proofErr w:type="gramStart"/>
             <w:r>
               <w:rPr>
                 <w:lang w:val="en-GB"/>
               </w:rPr>
               <w:t>reprocessed.hungarian</w:t>
             </w:r>
+            <w:proofErr w:type="spellEnd"/>
+            <w:proofErr w:type="gramEnd"/>
           </w:p>
         </w:tc>
         <w:tc>
@@ -2658,7 +2776,14 @@
         <w:rPr>
           <w:lang w:val="en-GB"/>
         </w:rPr>
-        <w:t>selection is crucial, because 76 features go beyond the constraints of reasonable analysis. Using the Rando</w:t>
+        <w:t xml:space="preserve">selection is crucial, because 76 features go beyond the constraints of reasonable analysis. Using the </w:t>
+      </w:r>
+      <w:proofErr w:type="spellStart"/>
+      <w:r>
+        <w:rPr>
+          <w:lang w:val="en-GB"/>
+        </w:rPr>
+        <w:t>Rando</w:t>
       </w:r>
       <w:r>
         <w:rPr>
@@ -2670,7 +2795,14 @@
         <w:rPr>
           <w:lang w:val="en-GB"/>
         </w:rPr>
-        <w:t>ForestClassifier found 25 features that have the most impact on the data. The t</w:t>
+        <w:t>ForestClassifier</w:t>
+      </w:r>
+      <w:proofErr w:type="spellEnd"/>
+      <w:r>
+        <w:rPr>
+          <w:lang w:val="en-GB"/>
+        </w:rPr>
+        <w:t xml:space="preserve"> found 25 features that have the most impact on the data. The t</w:t>
       </w:r>
       <w:r>
         <w:rPr>
@@ -2745,7 +2877,21 @@
         <w:rPr>
           <w:lang w:val="en-GB"/>
         </w:rPr>
-        <w:t>SVM (linear, poly (degree = 3) and kernel (rbf))</w:t>
+        <w:t>SVM (linear, poly (degree = 3) and kernel (</w:t>
+      </w:r>
+      <w:proofErr w:type="spellStart"/>
+      <w:r>
+        <w:rPr>
+          <w:lang w:val="en-GB"/>
+        </w:rPr>
+        <w:t>rbf</w:t>
+      </w:r>
+      <w:proofErr w:type="spellEnd"/>
+      <w:r>
+        <w:rPr>
+          <w:lang w:val="en-GB"/>
+        </w:rPr>
+        <w:t>))</w:t>
       </w:r>
     </w:p>
     <w:p>
@@ -2764,7 +2910,21 @@
         <w:rPr>
           <w:lang w:val="en-GB"/>
         </w:rPr>
-        <w:t>KNN (nn = 5)</w:t>
+        <w:t>KNN (</w:t>
+      </w:r>
+      <w:proofErr w:type="spellStart"/>
+      <w:r>
+        <w:rPr>
+          <w:lang w:val="en-GB"/>
+        </w:rPr>
+        <w:t>nn</w:t>
+      </w:r>
+      <w:proofErr w:type="spellEnd"/>
+      <w:r>
+        <w:rPr>
+          <w:lang w:val="en-GB"/>
+        </w:rPr>
+        <w:t xml:space="preserve"> = 5)</w:t>
       </w:r>
     </w:p>
     <w:p>
@@ -2865,7 +3025,21 @@
         <w:rPr>
           <w:lang w:val="en-GB"/>
         </w:rPr>
-        <w:t xml:space="preserve">The Swiss dataset was highly unbalanced (very few 0’s and 4’s in the “num” section which is they-feature). That causes the ROC-score to struggle. </w:t>
+        <w:t>The Swiss dataset was highly unbalanced (very few 0’s and 4’s in the “</w:t>
+      </w:r>
+      <w:proofErr w:type="spellStart"/>
+      <w:r>
+        <w:rPr>
+          <w:lang w:val="en-GB"/>
+        </w:rPr>
+        <w:t>num</w:t>
+      </w:r>
+      <w:proofErr w:type="spellEnd"/>
+      <w:r>
+        <w:rPr>
+          <w:lang w:val="en-GB"/>
+        </w:rPr>
+        <w:t xml:space="preserve">” section which is they-feature). That causes the ROC-score to struggle. </w:t>
       </w:r>
     </w:p>
     <w:p>
@@ -2884,7 +3058,21 @@
         <w:rPr>
           <w:lang w:val="en-GB"/>
         </w:rPr>
-        <w:t>In addition to this, the Swiss dataset has no information about the chol level (default 0). That means it was not possible to plot the second scatter plot.</w:t>
+        <w:t xml:space="preserve">In addition to this, the Swiss dataset has no information about the </w:t>
+      </w:r>
+      <w:proofErr w:type="spellStart"/>
+      <w:r>
+        <w:rPr>
+          <w:lang w:val="en-GB"/>
+        </w:rPr>
+        <w:t>chol</w:t>
+      </w:r>
+      <w:proofErr w:type="spellEnd"/>
+      <w:r>
+        <w:rPr>
+          <w:lang w:val="en-GB"/>
+        </w:rPr>
+        <w:t xml:space="preserve"> level (default 0). That means it was not possible to plot the second scatter plot.</w:t>
       </w:r>
     </w:p>
     <w:p>
@@ -2984,7 +3172,35 @@
         <w:rPr>
           <w:lang w:val="en-GB"/>
         </w:rPr>
-        <w:t>Visualize Max heart rate vs age with the target variable “num” (1-4) : Scatter Plot</w:t>
+        <w:t>Visualize Max heart rate vs age with the target variable “</w:t>
+      </w:r>
+      <w:proofErr w:type="spellStart"/>
+      <w:r>
+        <w:rPr>
+          <w:lang w:val="en-GB"/>
+        </w:rPr>
+        <w:t>num</w:t>
+      </w:r>
+      <w:proofErr w:type="spellEnd"/>
+      <w:r>
+        <w:rPr>
+          <w:lang w:val="en-GB"/>
+        </w:rPr>
+        <w:t>” (1-4</w:t>
+      </w:r>
+      <w:proofErr w:type="gramStart"/>
+      <w:r>
+        <w:rPr>
+          <w:lang w:val="en-GB"/>
+        </w:rPr>
+        <w:t>) :</w:t>
+      </w:r>
+      <w:proofErr w:type="gramEnd"/>
+      <w:r>
+        <w:rPr>
+          <w:lang w:val="en-GB"/>
+        </w:rPr>
+        <w:t xml:space="preserve"> Scatter Plot</w:t>
       </w:r>
     </w:p>
     <w:p>
@@ -3003,7 +3219,35 @@
         <w:rPr>
           <w:lang w:val="en-GB"/>
         </w:rPr>
-        <w:t>Visualize cholesterol level vs age with the target variable “num” (1-4) : Scatter Plot</w:t>
+        <w:t>Visualize cholesterol level vs age with the target variable “</w:t>
+      </w:r>
+      <w:proofErr w:type="spellStart"/>
+      <w:r>
+        <w:rPr>
+          <w:lang w:val="en-GB"/>
+        </w:rPr>
+        <w:t>num</w:t>
+      </w:r>
+      <w:proofErr w:type="spellEnd"/>
+      <w:r>
+        <w:rPr>
+          <w:lang w:val="en-GB"/>
+        </w:rPr>
+        <w:t>” (1-4</w:t>
+      </w:r>
+      <w:proofErr w:type="gramStart"/>
+      <w:r>
+        <w:rPr>
+          <w:lang w:val="en-GB"/>
+        </w:rPr>
+        <w:t>) :</w:t>
+      </w:r>
+      <w:proofErr w:type="gramEnd"/>
+      <w:r>
+        <w:rPr>
+          <w:lang w:val="en-GB"/>
+        </w:rPr>
+        <w:t xml:space="preserve"> Scatter Plot</w:t>
       </w:r>
     </w:p>
     <w:p>
@@ -3022,7 +3266,21 @@
         <w:rPr>
           <w:lang w:val="en-GB"/>
         </w:rPr>
-        <w:t>Visualize blood pressure vs chest pain : Box Plot</w:t>
+        <w:t xml:space="preserve">Visualize blood pressure vs chest </w:t>
+      </w:r>
+      <w:proofErr w:type="gramStart"/>
+      <w:r>
+        <w:rPr>
+          <w:lang w:val="en-GB"/>
+        </w:rPr>
+        <w:t>pain :</w:t>
+      </w:r>
+      <w:proofErr w:type="gramEnd"/>
+      <w:r>
+        <w:rPr>
+          <w:lang w:val="en-GB"/>
+        </w:rPr>
+        <w:t xml:space="preserve"> Box Plot</w:t>
       </w:r>
     </w:p>
     <w:p>
@@ -3041,7 +3299,49 @@
         <w:rPr>
           <w:lang w:val="en-GB"/>
         </w:rPr>
-        <w:t>Visualize correlation between features and target variable “num” (1-4) : Bar Plot (.corrwith)</w:t>
+        <w:t>Visualize correlation between features and target variable “</w:t>
+      </w:r>
+      <w:proofErr w:type="spellStart"/>
+      <w:r>
+        <w:rPr>
+          <w:lang w:val="en-GB"/>
+        </w:rPr>
+        <w:t>num</w:t>
+      </w:r>
+      <w:proofErr w:type="spellEnd"/>
+      <w:r>
+        <w:rPr>
+          <w:lang w:val="en-GB"/>
+        </w:rPr>
+        <w:t>” (1-4</w:t>
+      </w:r>
+      <w:proofErr w:type="gramStart"/>
+      <w:r>
+        <w:rPr>
+          <w:lang w:val="en-GB"/>
+        </w:rPr>
+        <w:t>) :</w:t>
+      </w:r>
+      <w:proofErr w:type="gramEnd"/>
+      <w:r>
+        <w:rPr>
+          <w:lang w:val="en-GB"/>
+        </w:rPr>
+        <w:t xml:space="preserve"> Bar Plot (.</w:t>
+      </w:r>
+      <w:proofErr w:type="spellStart"/>
+      <w:r>
+        <w:rPr>
+          <w:lang w:val="en-GB"/>
+        </w:rPr>
+        <w:t>corrwith</w:t>
+      </w:r>
+      <w:proofErr w:type="spellEnd"/>
+      <w:r>
+        <w:rPr>
+          <w:lang w:val="en-GB"/>
+        </w:rPr>
+        <w:t>)</w:t>
       </w:r>
     </w:p>
     <w:p>
@@ -3060,7 +3360,49 @@
         <w:rPr>
           <w:lang w:val="en-GB"/>
         </w:rPr>
-        <w:t>Visualize correlation between features and target variable “num” (1-4) : Heatmap (.corr)</w:t>
+        <w:t>Visualize correlation between features and target variable “</w:t>
+      </w:r>
+      <w:proofErr w:type="spellStart"/>
+      <w:r>
+        <w:rPr>
+          <w:lang w:val="en-GB"/>
+        </w:rPr>
+        <w:t>num</w:t>
+      </w:r>
+      <w:proofErr w:type="spellEnd"/>
+      <w:r>
+        <w:rPr>
+          <w:lang w:val="en-GB"/>
+        </w:rPr>
+        <w:t>” (1-4</w:t>
+      </w:r>
+      <w:proofErr w:type="gramStart"/>
+      <w:r>
+        <w:rPr>
+          <w:lang w:val="en-GB"/>
+        </w:rPr>
+        <w:t>) :</w:t>
+      </w:r>
+      <w:proofErr w:type="gramEnd"/>
+      <w:r>
+        <w:rPr>
+          <w:lang w:val="en-GB"/>
+        </w:rPr>
+        <w:t xml:space="preserve"> Heatmap (.</w:t>
+      </w:r>
+      <w:proofErr w:type="spellStart"/>
+      <w:r>
+        <w:rPr>
+          <w:lang w:val="en-GB"/>
+        </w:rPr>
+        <w:t>corr</w:t>
+      </w:r>
+      <w:proofErr w:type="spellEnd"/>
+      <w:r>
+        <w:rPr>
+          <w:lang w:val="en-GB"/>
+        </w:rPr>
+        <w:t>)</w:t>
       </w:r>
     </w:p>
     <w:p>
@@ -3079,7 +3421,49 @@
         <w:rPr>
           <w:lang w:val="en-GB"/>
         </w:rPr>
-        <w:t xml:space="preserve">Visualize blood pressure vs age with the target variable : LMplot (.lmplot : </w:t>
+        <w:t xml:space="preserve">Visualize blood pressure vs age with the target </w:t>
+      </w:r>
+      <w:proofErr w:type="gramStart"/>
+      <w:r>
+        <w:rPr>
+          <w:lang w:val="en-GB"/>
+        </w:rPr>
+        <w:t>variable :</w:t>
+      </w:r>
+      <w:proofErr w:type="gramEnd"/>
+      <w:r>
+        <w:rPr>
+          <w:lang w:val="en-GB"/>
+        </w:rPr>
+        <w:t xml:space="preserve"> </w:t>
+      </w:r>
+      <w:proofErr w:type="spellStart"/>
+      <w:r>
+        <w:rPr>
+          <w:lang w:val="en-GB"/>
+        </w:rPr>
+        <w:t>LMplot</w:t>
+      </w:r>
+      <w:proofErr w:type="spellEnd"/>
+      <w:r>
+        <w:rPr>
+          <w:lang w:val="en-GB"/>
+        </w:rPr>
+        <w:t xml:space="preserve"> (.</w:t>
+      </w:r>
+      <w:proofErr w:type="spellStart"/>
+      <w:r>
+        <w:rPr>
+          <w:lang w:val="en-GB"/>
+        </w:rPr>
+        <w:t>lmplot</w:t>
+      </w:r>
+      <w:proofErr w:type="spellEnd"/>
+      <w:r>
+        <w:rPr>
+          <w:lang w:val="en-GB"/>
+        </w:rPr>
+        <w:t xml:space="preserve"> : </w:t>
       </w:r>
       <w:r>
         <w:rPr>
@@ -3110,7 +3494,49 @@
         <w:rPr>
           <w:lang w:val="en-GB"/>
         </w:rPr>
-        <w:t xml:space="preserve">Visualize heart rate vs age with the target variable : LMplot (.lmplot : </w:t>
+        <w:t xml:space="preserve">Visualize heart rate vs age with the target </w:t>
+      </w:r>
+      <w:proofErr w:type="gramStart"/>
+      <w:r>
+        <w:rPr>
+          <w:lang w:val="en-GB"/>
+        </w:rPr>
+        <w:t>variable :</w:t>
+      </w:r>
+      <w:proofErr w:type="gramEnd"/>
+      <w:r>
+        <w:rPr>
+          <w:lang w:val="en-GB"/>
+        </w:rPr>
+        <w:t xml:space="preserve"> </w:t>
+      </w:r>
+      <w:proofErr w:type="spellStart"/>
+      <w:r>
+        <w:rPr>
+          <w:lang w:val="en-GB"/>
+        </w:rPr>
+        <w:t>LMplot</w:t>
+      </w:r>
+      <w:proofErr w:type="spellEnd"/>
+      <w:r>
+        <w:rPr>
+          <w:lang w:val="en-GB"/>
+        </w:rPr>
+        <w:t xml:space="preserve"> (.</w:t>
+      </w:r>
+      <w:proofErr w:type="spellStart"/>
+      <w:r>
+        <w:rPr>
+          <w:lang w:val="en-GB"/>
+        </w:rPr>
+        <w:t>lmplot</w:t>
+      </w:r>
+      <w:proofErr w:type="spellEnd"/>
+      <w:r>
+        <w:rPr>
+          <w:lang w:val="en-GB"/>
+        </w:rPr>
+        <w:t xml:space="preserve"> : </w:t>
       </w:r>
       <w:r>
         <w:rPr>
@@ -3148,13 +3574,55 @@
         <w:rPr>
           <w:lang w:val="en-GB"/>
         </w:rPr>
-        <w:t>according to the presence of heart disease</w:t>
-      </w:r>
-      <w:r>
-        <w:rPr>
-          <w:lang w:val="en-GB"/>
-        </w:rPr>
-        <w:t xml:space="preserve"> : KDEplot (.kdeplot : </w:t>
+        <w:t xml:space="preserve">according to the presence of heart </w:t>
+      </w:r>
+      <w:proofErr w:type="gramStart"/>
+      <w:r>
+        <w:rPr>
+          <w:lang w:val="en-GB"/>
+        </w:rPr>
+        <w:t>disease</w:t>
+      </w:r>
+      <w:r>
+        <w:rPr>
+          <w:lang w:val="en-GB"/>
+        </w:rPr>
+        <w:t xml:space="preserve"> :</w:t>
+      </w:r>
+      <w:proofErr w:type="gramEnd"/>
+      <w:r>
+        <w:rPr>
+          <w:lang w:val="en-GB"/>
+        </w:rPr>
+        <w:t xml:space="preserve"> </w:t>
+      </w:r>
+      <w:proofErr w:type="spellStart"/>
+      <w:r>
+        <w:rPr>
+          <w:lang w:val="en-GB"/>
+        </w:rPr>
+        <w:t>KDEplot</w:t>
+      </w:r>
+      <w:proofErr w:type="spellEnd"/>
+      <w:r>
+        <w:rPr>
+          <w:lang w:val="en-GB"/>
+        </w:rPr>
+        <w:t xml:space="preserve"> (.</w:t>
+      </w:r>
+      <w:proofErr w:type="spellStart"/>
+      <w:r>
+        <w:rPr>
+          <w:lang w:val="en-GB"/>
+        </w:rPr>
+        <w:t>kdeplot</w:t>
+      </w:r>
+      <w:proofErr w:type="spellEnd"/>
+      <w:r>
+        <w:rPr>
+          <w:lang w:val="en-GB"/>
+        </w:rPr>
+        <w:t xml:space="preserve"> : </w:t>
       </w:r>
       <w:r>
         <w:rPr>
@@ -3185,7 +3653,35 @@
         <w:rPr>
           <w:lang w:val="en-GB"/>
         </w:rPr>
-        <w:t>Visualize comparison between the distribution of the disease according to age and sex : Bar Plot (.groupby)</w:t>
+        <w:t xml:space="preserve">Visualize comparison between the distribution of the disease according to age and </w:t>
+      </w:r>
+      <w:proofErr w:type="gramStart"/>
+      <w:r>
+        <w:rPr>
+          <w:lang w:val="en-GB"/>
+        </w:rPr>
+        <w:t>sex :</w:t>
+      </w:r>
+      <w:proofErr w:type="gramEnd"/>
+      <w:r>
+        <w:rPr>
+          <w:lang w:val="en-GB"/>
+        </w:rPr>
+        <w:t xml:space="preserve"> Bar Plot (.</w:t>
+      </w:r>
+      <w:proofErr w:type="spellStart"/>
+      <w:r>
+        <w:rPr>
+          <w:lang w:val="en-GB"/>
+        </w:rPr>
+        <w:t>groupby</w:t>
+      </w:r>
+      <w:proofErr w:type="spellEnd"/>
+      <w:r>
+        <w:rPr>
+          <w:lang w:val="en-GB"/>
+        </w:rPr>
+        <w:t>)</w:t>
       </w:r>
     </w:p>
     <w:p>
@@ -3237,17 +3733,33 @@
         </w:rPr>
         <w:t xml:space="preserve">Visualize feature </w:t>
       </w:r>
+      <w:proofErr w:type="gramStart"/>
       <w:r>
         <w:rPr>
           <w:lang w:val="en-GB"/>
         </w:rPr>
         <w:t>importance :</w:t>
       </w:r>
-      <w:r>
-        <w:rPr>
-          <w:lang w:val="en-GB"/>
-        </w:rPr>
-        <w:t xml:space="preserve"> Bar Plot (RandomForestClassifier)</w:t>
+      <w:proofErr w:type="gramEnd"/>
+      <w:r>
+        <w:rPr>
+          <w:lang w:val="en-GB"/>
+        </w:rPr>
+        <w:t xml:space="preserve"> Bar Plot (</w:t>
+      </w:r>
+      <w:proofErr w:type="spellStart"/>
+      <w:r>
+        <w:rPr>
+          <w:lang w:val="en-GB"/>
+        </w:rPr>
+        <w:t>RandomForestClassifier</w:t>
+      </w:r>
+      <w:proofErr w:type="spellEnd"/>
+      <w:r>
+        <w:rPr>
+          <w:lang w:val="en-GB"/>
+        </w:rPr>
+        <w:t>)</w:t>
       </w:r>
       <w:r>
         <w:rPr>
@@ -3255,11 +3767,19 @@
         </w:rPr>
         <w:t xml:space="preserve"> =&gt; saved under / </w:t>
       </w:r>
-      <w:r>
-        <w:rPr>
-          <w:lang w:val="en-GB"/>
-        </w:rPr>
-        <w:t>rand_forest_feature_selection(25)</w:t>
+      <w:proofErr w:type="spellStart"/>
+      <w:r>
+        <w:rPr>
+          <w:lang w:val="en-GB"/>
+        </w:rPr>
+        <w:t>rand_forest_feature_selection</w:t>
+      </w:r>
+      <w:proofErr w:type="spellEnd"/>
+      <w:r>
+        <w:rPr>
+          <w:lang w:val="en-GB"/>
+        </w:rPr>
+        <w:t>(25)</w:t>
       </w:r>
     </w:p>
     <w:p>
@@ -3309,7 +3829,21 @@
         <w:rPr>
           <w:lang w:val="en-GB"/>
         </w:rPr>
-        <w:t>Visualize feature reduction for different perplexities : Scatter Plot (TSNE)</w:t>
+        <w:t xml:space="preserve">Visualize feature reduction for different </w:t>
+      </w:r>
+      <w:proofErr w:type="gramStart"/>
+      <w:r>
+        <w:rPr>
+          <w:lang w:val="en-GB"/>
+        </w:rPr>
+        <w:t>perplexities :</w:t>
+      </w:r>
+      <w:proofErr w:type="gramEnd"/>
+      <w:r>
+        <w:rPr>
+          <w:lang w:val="en-GB"/>
+        </w:rPr>
+        <w:t xml:space="preserve"> Scatter Plot (TSNE)</w:t>
       </w:r>
     </w:p>
     <w:p>
@@ -3328,7 +3862,21 @@
         <w:rPr>
           <w:lang w:val="en-GB"/>
         </w:rPr>
-        <w:t>Visualize feature reduction : Scatter Plot (UMAP)</w:t>
+        <w:t xml:space="preserve">Visualize feature </w:t>
+      </w:r>
+      <w:proofErr w:type="gramStart"/>
+      <w:r>
+        <w:rPr>
+          <w:lang w:val="en-GB"/>
+        </w:rPr>
+        <w:t>reduction :</w:t>
+      </w:r>
+      <w:proofErr w:type="gramEnd"/>
+      <w:r>
+        <w:rPr>
+          <w:lang w:val="en-GB"/>
+        </w:rPr>
+        <w:t xml:space="preserve"> Scatter Plot (UMAP)</w:t>
       </w:r>
     </w:p>
     <w:p>
@@ -3378,7 +3926,35 @@
         <w:rPr>
           <w:lang w:val="en-GB"/>
         </w:rPr>
-        <w:t>Visualize logistic regression : Heatmap (LogisticRegression)</w:t>
+        <w:t xml:space="preserve">Visualize logistic </w:t>
+      </w:r>
+      <w:proofErr w:type="gramStart"/>
+      <w:r>
+        <w:rPr>
+          <w:lang w:val="en-GB"/>
+        </w:rPr>
+        <w:t>regression :</w:t>
+      </w:r>
+      <w:proofErr w:type="gramEnd"/>
+      <w:r>
+        <w:rPr>
+          <w:lang w:val="en-GB"/>
+        </w:rPr>
+        <w:t xml:space="preserve"> Heatmap (</w:t>
+      </w:r>
+      <w:proofErr w:type="spellStart"/>
+      <w:r>
+        <w:rPr>
+          <w:lang w:val="en-GB"/>
+        </w:rPr>
+        <w:t>LogisticRegression</w:t>
+      </w:r>
+      <w:proofErr w:type="spellEnd"/>
+      <w:r>
+        <w:rPr>
+          <w:lang w:val="en-GB"/>
+        </w:rPr>
+        <w:t>)</w:t>
       </w:r>
     </w:p>
     <w:p>
@@ -3397,7 +3973,35 @@
         <w:rPr>
           <w:lang w:val="en-GB"/>
         </w:rPr>
-        <w:t>Visualize performance of logistic regression : ROC plot + AUC result ; Print accuracy : (metrices.accuracy_score)</w:t>
+        <w:t xml:space="preserve">Visualize performance of logistic </w:t>
+      </w:r>
+      <w:proofErr w:type="gramStart"/>
+      <w:r>
+        <w:rPr>
+          <w:lang w:val="en-GB"/>
+        </w:rPr>
+        <w:t>regression :</w:t>
+      </w:r>
+      <w:proofErr w:type="gramEnd"/>
+      <w:r>
+        <w:rPr>
+          <w:lang w:val="en-GB"/>
+        </w:rPr>
+        <w:t xml:space="preserve"> ROC plot + AUC result ; Print accuracy : (</w:t>
+      </w:r>
+      <w:proofErr w:type="spellStart"/>
+      <w:r>
+        <w:rPr>
+          <w:lang w:val="en-GB"/>
+        </w:rPr>
+        <w:t>metrices.accuracy_score</w:t>
+      </w:r>
+      <w:proofErr w:type="spellEnd"/>
+      <w:r>
+        <w:rPr>
+          <w:lang w:val="en-GB"/>
+        </w:rPr>
+        <w:t>)</w:t>
       </w:r>
     </w:p>
     <w:p>
@@ -3416,7 +4020,35 @@
         <w:rPr>
           <w:lang w:val="en-GB"/>
         </w:rPr>
-        <w:t>Visualize naïve Bayes : Heatmap (GaussianNB)</w:t>
+        <w:t xml:space="preserve">Visualize naïve </w:t>
+      </w:r>
+      <w:proofErr w:type="gramStart"/>
+      <w:r>
+        <w:rPr>
+          <w:lang w:val="en-GB"/>
+        </w:rPr>
+        <w:t>Bayes :</w:t>
+      </w:r>
+      <w:proofErr w:type="gramEnd"/>
+      <w:r>
+        <w:rPr>
+          <w:lang w:val="en-GB"/>
+        </w:rPr>
+        <w:t xml:space="preserve"> Heatmap (</w:t>
+      </w:r>
+      <w:proofErr w:type="spellStart"/>
+      <w:r>
+        <w:rPr>
+          <w:lang w:val="en-GB"/>
+        </w:rPr>
+        <w:t>GaussianNB</w:t>
+      </w:r>
+      <w:proofErr w:type="spellEnd"/>
+      <w:r>
+        <w:rPr>
+          <w:lang w:val="en-GB"/>
+        </w:rPr>
+        <w:t>)</w:t>
       </w:r>
     </w:p>
     <w:p>
@@ -3435,7 +4067,35 @@
         <w:rPr>
           <w:lang w:val="en-GB"/>
         </w:rPr>
-        <w:t>Visualize performance of naïve Bayes : ROC plot + AUC result ; Print accuracy : (metrices.roc_auc_score)</w:t>
+        <w:t xml:space="preserve">Visualize performance of naïve </w:t>
+      </w:r>
+      <w:proofErr w:type="gramStart"/>
+      <w:r>
+        <w:rPr>
+          <w:lang w:val="en-GB"/>
+        </w:rPr>
+        <w:t>Bayes :</w:t>
+      </w:r>
+      <w:proofErr w:type="gramEnd"/>
+      <w:r>
+        <w:rPr>
+          <w:lang w:val="en-GB"/>
+        </w:rPr>
+        <w:t xml:space="preserve"> ROC plot + AUC result ; Print accuracy : (</w:t>
+      </w:r>
+      <w:proofErr w:type="spellStart"/>
+      <w:r>
+        <w:rPr>
+          <w:lang w:val="en-GB"/>
+        </w:rPr>
+        <w:t>metrices.roc_auc_score</w:t>
+      </w:r>
+      <w:proofErr w:type="spellEnd"/>
+      <w:r>
+        <w:rPr>
+          <w:lang w:val="en-GB"/>
+        </w:rPr>
+        <w:t>)</w:t>
       </w:r>
     </w:p>
     <w:p>
@@ -3454,7 +4114,35 @@
         <w:rPr>
           <w:lang w:val="en-GB"/>
         </w:rPr>
-        <w:t>Visualize performance of SVM (linear kernel) : ROC plot + AUC result ; Print accuracy : (metrices.accuracy_score)</w:t>
+        <w:t>Visualize performance of SVM (linear kernel</w:t>
+      </w:r>
+      <w:proofErr w:type="gramStart"/>
+      <w:r>
+        <w:rPr>
+          <w:lang w:val="en-GB"/>
+        </w:rPr>
+        <w:t>) :</w:t>
+      </w:r>
+      <w:proofErr w:type="gramEnd"/>
+      <w:r>
+        <w:rPr>
+          <w:lang w:val="en-GB"/>
+        </w:rPr>
+        <w:t xml:space="preserve"> ROC plot + AUC result ; Print accuracy : (</w:t>
+      </w:r>
+      <w:proofErr w:type="spellStart"/>
+      <w:r>
+        <w:rPr>
+          <w:lang w:val="en-GB"/>
+        </w:rPr>
+        <w:t>metrices.accuracy_score</w:t>
+      </w:r>
+      <w:proofErr w:type="spellEnd"/>
+      <w:r>
+        <w:rPr>
+          <w:lang w:val="en-GB"/>
+        </w:rPr>
+        <w:t>)</w:t>
       </w:r>
     </w:p>
     <w:p>
@@ -3473,7 +4161,35 @@
         <w:rPr>
           <w:lang w:val="en-GB"/>
         </w:rPr>
-        <w:t>Visualize performance of SVM (poly (d=3) kernel) : ROC plot + AUC result ; Print accuracy : (metrices.accuracy_score)</w:t>
+        <w:t>Visualize performance of SVM (poly (d=3) kernel</w:t>
+      </w:r>
+      <w:proofErr w:type="gramStart"/>
+      <w:r>
+        <w:rPr>
+          <w:lang w:val="en-GB"/>
+        </w:rPr>
+        <w:t>) :</w:t>
+      </w:r>
+      <w:proofErr w:type="gramEnd"/>
+      <w:r>
+        <w:rPr>
+          <w:lang w:val="en-GB"/>
+        </w:rPr>
+        <w:t xml:space="preserve"> ROC plot + AUC result ; Print accuracy : (</w:t>
+      </w:r>
+      <w:proofErr w:type="spellStart"/>
+      <w:r>
+        <w:rPr>
+          <w:lang w:val="en-GB"/>
+        </w:rPr>
+        <w:t>metrices.accuracy_score</w:t>
+      </w:r>
+      <w:proofErr w:type="spellEnd"/>
+      <w:r>
+        <w:rPr>
+          <w:lang w:val="en-GB"/>
+        </w:rPr>
+        <w:t>)</w:t>
       </w:r>
     </w:p>
     <w:p>
@@ -3492,7 +4208,49 @@
         <w:rPr>
           <w:lang w:val="en-GB"/>
         </w:rPr>
-        <w:t>Visualize performance of SVM (rbf kernel) : ROC plot + AUC result ; Print accuracy : (metrices.accuracy_score)</w:t>
+        <w:t>Visualize performance of SVM (</w:t>
+      </w:r>
+      <w:proofErr w:type="spellStart"/>
+      <w:r>
+        <w:rPr>
+          <w:lang w:val="en-GB"/>
+        </w:rPr>
+        <w:t>rbf</w:t>
+      </w:r>
+      <w:proofErr w:type="spellEnd"/>
+      <w:r>
+        <w:rPr>
+          <w:lang w:val="en-GB"/>
+        </w:rPr>
+        <w:t xml:space="preserve"> kernel</w:t>
+      </w:r>
+      <w:proofErr w:type="gramStart"/>
+      <w:r>
+        <w:rPr>
+          <w:lang w:val="en-GB"/>
+        </w:rPr>
+        <w:t>) :</w:t>
+      </w:r>
+      <w:proofErr w:type="gramEnd"/>
+      <w:r>
+        <w:rPr>
+          <w:lang w:val="en-GB"/>
+        </w:rPr>
+        <w:t xml:space="preserve"> ROC plot + AUC result ; Print accuracy : (</w:t>
+      </w:r>
+      <w:proofErr w:type="spellStart"/>
+      <w:r>
+        <w:rPr>
+          <w:lang w:val="en-GB"/>
+        </w:rPr>
+        <w:t>metrices.accuracy_score</w:t>
+      </w:r>
+      <w:proofErr w:type="spellEnd"/>
+      <w:r>
+        <w:rPr>
+          <w:lang w:val="en-GB"/>
+        </w:rPr>
+        <w:t>)</w:t>
       </w:r>
     </w:p>
     <w:p>
@@ -3511,7 +4269,49 @@
         <w:rPr>
           <w:lang w:val="en-GB"/>
         </w:rPr>
-        <w:t>Visualize SVM (linear, poly (d=3) and rbf kernel) : Heatmap (svm.SVC(kernel = TYPE))</w:t>
+        <w:t xml:space="preserve">Visualize SVM (linear, poly (d=3) and </w:t>
+      </w:r>
+      <w:proofErr w:type="spellStart"/>
+      <w:r>
+        <w:rPr>
+          <w:lang w:val="en-GB"/>
+        </w:rPr>
+        <w:t>rbf</w:t>
+      </w:r>
+      <w:proofErr w:type="spellEnd"/>
+      <w:r>
+        <w:rPr>
+          <w:lang w:val="en-GB"/>
+        </w:rPr>
+        <w:t xml:space="preserve"> kernel</w:t>
+      </w:r>
+      <w:proofErr w:type="gramStart"/>
+      <w:r>
+        <w:rPr>
+          <w:lang w:val="en-GB"/>
+        </w:rPr>
+        <w:t>) :</w:t>
+      </w:r>
+      <w:proofErr w:type="gramEnd"/>
+      <w:r>
+        <w:rPr>
+          <w:lang w:val="en-GB"/>
+        </w:rPr>
+        <w:t xml:space="preserve"> Heatmap (</w:t>
+      </w:r>
+      <w:proofErr w:type="spellStart"/>
+      <w:r>
+        <w:rPr>
+          <w:lang w:val="en-GB"/>
+        </w:rPr>
+        <w:t>svm.SVC</w:t>
+      </w:r>
+      <w:proofErr w:type="spellEnd"/>
+      <w:r>
+        <w:rPr>
+          <w:lang w:val="en-GB"/>
+        </w:rPr>
+        <w:t>(kernel = TYPE))</w:t>
       </w:r>
     </w:p>
     <w:p>
@@ -3530,7 +4330,77 @@
         <w:rPr>
           <w:lang w:val="en-GB"/>
         </w:rPr>
-        <w:t>Visualize KNN : KNeighborsClassifier(n_neighbors = 5, algo = “ball_tree”) ; Print accuracy : (accuracy_score)</w:t>
+        <w:t xml:space="preserve">Visualize </w:t>
+      </w:r>
+      <w:proofErr w:type="gramStart"/>
+      <w:r>
+        <w:rPr>
+          <w:lang w:val="en-GB"/>
+        </w:rPr>
+        <w:t>KNN :</w:t>
+      </w:r>
+      <w:proofErr w:type="gramEnd"/>
+      <w:r>
+        <w:rPr>
+          <w:lang w:val="en-GB"/>
+        </w:rPr>
+        <w:t xml:space="preserve"> </w:t>
+      </w:r>
+      <w:proofErr w:type="spellStart"/>
+      <w:r>
+        <w:rPr>
+          <w:lang w:val="en-GB"/>
+        </w:rPr>
+        <w:t>KNeighborsClassifier</w:t>
+      </w:r>
+      <w:proofErr w:type="spellEnd"/>
+      <w:r>
+        <w:rPr>
+          <w:lang w:val="en-GB"/>
+        </w:rPr>
+        <w:t>(</w:t>
+      </w:r>
+      <w:proofErr w:type="spellStart"/>
+      <w:r>
+        <w:rPr>
+          <w:lang w:val="en-GB"/>
+        </w:rPr>
+        <w:t>n_neighbors</w:t>
+      </w:r>
+      <w:proofErr w:type="spellEnd"/>
+      <w:r>
+        <w:rPr>
+          <w:lang w:val="en-GB"/>
+        </w:rPr>
+        <w:t xml:space="preserve"> = 5, algo = “</w:t>
+      </w:r>
+      <w:proofErr w:type="spellStart"/>
+      <w:r>
+        <w:rPr>
+          <w:lang w:val="en-GB"/>
+        </w:rPr>
+        <w:t>ball_tree</w:t>
+      </w:r>
+      <w:proofErr w:type="spellEnd"/>
+      <w:r>
+        <w:rPr>
+          <w:lang w:val="en-GB"/>
+        </w:rPr>
+        <w:t>”) ; Print accuracy : (</w:t>
+      </w:r>
+      <w:proofErr w:type="spellStart"/>
+      <w:r>
+        <w:rPr>
+          <w:lang w:val="en-GB"/>
+        </w:rPr>
+        <w:t>accuracy_score</w:t>
+      </w:r>
+      <w:proofErr w:type="spellEnd"/>
+      <w:r>
+        <w:rPr>
+          <w:lang w:val="en-GB"/>
+        </w:rPr>
+        <w:t>)</w:t>
       </w:r>
     </w:p>
     <w:p>
@@ -3549,7 +4419,35 @@
         <w:rPr>
           <w:lang w:val="en-GB"/>
         </w:rPr>
-        <w:t>Visualize performance of KNN : ROC + plot ; Print cross validation : (cross_val_score)</w:t>
+        <w:t xml:space="preserve">Visualize performance of </w:t>
+      </w:r>
+      <w:proofErr w:type="gramStart"/>
+      <w:r>
+        <w:rPr>
+          <w:lang w:val="en-GB"/>
+        </w:rPr>
+        <w:t>KNN :</w:t>
+      </w:r>
+      <w:proofErr w:type="gramEnd"/>
+      <w:r>
+        <w:rPr>
+          <w:lang w:val="en-GB"/>
+        </w:rPr>
+        <w:t xml:space="preserve"> ROC + plot ; Print cross validation : (</w:t>
+      </w:r>
+      <w:proofErr w:type="spellStart"/>
+      <w:r>
+        <w:rPr>
+          <w:lang w:val="en-GB"/>
+        </w:rPr>
+        <w:t>cross_val_score</w:t>
+      </w:r>
+      <w:proofErr w:type="spellEnd"/>
+      <w:r>
+        <w:rPr>
+          <w:lang w:val="en-GB"/>
+        </w:rPr>
+        <w:t>)</w:t>
       </w:r>
     </w:p>
     <w:p>
@@ -3568,13 +4466,41 @@
         <w:rPr>
           <w:lang w:val="en-GB"/>
         </w:rPr>
-        <w:t xml:space="preserve">Visualize performance of simple neural Network </w:t>
-      </w:r>
-      <w:r>
-        <w:rPr>
-          <w:lang w:val="en-GB"/>
-        </w:rPr>
-        <w:t>: model = Sequential(), model.fit()</w:t>
+        <w:t xml:space="preserve">Visualize performance of simple neural </w:t>
+      </w:r>
+      <w:proofErr w:type="gramStart"/>
+      <w:r>
+        <w:rPr>
+          <w:lang w:val="en-GB"/>
+        </w:rPr>
+        <w:t xml:space="preserve">Network </w:t>
+      </w:r>
+      <w:r>
+        <w:rPr>
+          <w:lang w:val="en-GB"/>
+        </w:rPr>
+        <w:t>:</w:t>
+      </w:r>
+      <w:proofErr w:type="gramEnd"/>
+      <w:r>
+        <w:rPr>
+          <w:lang w:val="en-GB"/>
+        </w:rPr>
+        <w:t xml:space="preserve"> model = Sequential(), </w:t>
+      </w:r>
+      <w:proofErr w:type="spellStart"/>
+      <w:r>
+        <w:rPr>
+          <w:lang w:val="en-GB"/>
+        </w:rPr>
+        <w:t>model.fit</w:t>
+      </w:r>
+      <w:proofErr w:type="spellEnd"/>
+      <w:r>
+        <w:rPr>
+          <w:lang w:val="en-GB"/>
+        </w:rPr>
+        <w:t>()</w:t>
       </w:r>
     </w:p>
     <w:p>
@@ -3778,7 +4704,35 @@
         <w:rPr>
           <w:lang w:val="en-GB"/>
         </w:rPr>
-        <w:t>. X is dependent on the associated method (first column) for instance using logistic regression, X_pred is named LR_pred).</w:t>
+        <w:t xml:space="preserve">. X is dependent on the associated method (first column) for instance using logistic regression, </w:t>
+      </w:r>
+      <w:proofErr w:type="spellStart"/>
+      <w:r>
+        <w:rPr>
+          <w:lang w:val="en-GB"/>
+        </w:rPr>
+        <w:t>X_pred</w:t>
+      </w:r>
+      <w:proofErr w:type="spellEnd"/>
+      <w:r>
+        <w:rPr>
+          <w:lang w:val="en-GB"/>
+        </w:rPr>
+        <w:t xml:space="preserve"> is named </w:t>
+      </w:r>
+      <w:proofErr w:type="spellStart"/>
+      <w:r>
+        <w:rPr>
+          <w:lang w:val="en-GB"/>
+        </w:rPr>
+        <w:t>LR_pred</w:t>
+      </w:r>
+      <w:proofErr w:type="spellEnd"/>
+      <w:r>
+        <w:rPr>
+          <w:lang w:val="en-GB"/>
+        </w:rPr>
+        <w:t>).</w:t>
       </w:r>
     </w:p>
     <w:p>
@@ -3839,8 +4793,20 @@
           <w:u w:val="single"/>
           <w:lang w:val="fr-FR"/>
         </w:rPr>
-        <w:t>Cleveland analysis</w:t>
-      </w:r>
+        <w:t xml:space="preserve">Cleveland </w:t>
+      </w:r>
+      <w:proofErr w:type="spellStart"/>
+      <w:r>
+        <w:rPr>
+          <w:rFonts w:ascii="Times New Roman" w:hAnsi="Times New Roman" w:cs="Times New Roman"/>
+          <w:b/>
+          <w:bCs/>
+          <w:u w:val="single"/>
+          <w:lang w:val="fr-FR"/>
+        </w:rPr>
+        <w:t>analysis</w:t>
+      </w:r>
+      <w:proofErr w:type="spellEnd"/>
     </w:p>
     <w:p>
       <w:pPr>
@@ -3886,11 +4852,19 @@
           <w:rFonts w:ascii="Times New Roman" w:hAnsi="Times New Roman" w:cs="Times New Roman"/>
         </w:rPr>
       </w:pPr>
-      <w:r>
-        <w:rPr>
-          <w:rFonts w:ascii="Times New Roman" w:hAnsi="Times New Roman" w:cs="Times New Roman"/>
-        </w:rPr>
-        <w:t>Laddist – “</w:t>
+      <w:proofErr w:type="spellStart"/>
+      <w:r>
+        <w:rPr>
+          <w:rFonts w:ascii="Times New Roman" w:hAnsi="Times New Roman" w:cs="Times New Roman"/>
+        </w:rPr>
+        <w:t>Laddist</w:t>
+      </w:r>
+      <w:proofErr w:type="spellEnd"/>
+      <w:r>
+        <w:rPr>
+          <w:rFonts w:ascii="Times New Roman" w:hAnsi="Times New Roman" w:cs="Times New Roman"/>
+        </w:rPr>
+        <w:t xml:space="preserve"> – “</w:t>
       </w:r>
       <w:r>
         <w:rPr>
@@ -3930,11 +4904,33 @@
           <w:rFonts w:ascii="Times New Roman" w:hAnsi="Times New Roman" w:cs="Times New Roman"/>
         </w:rPr>
       </w:pPr>
-      <w:r>
-        <w:rPr>
-          <w:rFonts w:ascii="Times New Roman" w:hAnsi="Times New Roman" w:cs="Times New Roman"/>
-        </w:rPr>
-        <w:t xml:space="preserve">Thal – “exercise thallium scintigaphy” </w:t>
+      <w:proofErr w:type="spellStart"/>
+      <w:r>
+        <w:rPr>
+          <w:rFonts w:ascii="Times New Roman" w:hAnsi="Times New Roman" w:cs="Times New Roman"/>
+        </w:rPr>
+        <w:t>Thal</w:t>
+      </w:r>
+      <w:proofErr w:type="spellEnd"/>
+      <w:r>
+        <w:rPr>
+          <w:rFonts w:ascii="Times New Roman" w:hAnsi="Times New Roman" w:cs="Times New Roman"/>
+        </w:rPr>
+        <w:t xml:space="preserve"> – “exercise thallium </w:t>
+      </w:r>
+      <w:proofErr w:type="spellStart"/>
+      <w:r>
+        <w:rPr>
+          <w:rFonts w:ascii="Times New Roman" w:hAnsi="Times New Roman" w:cs="Times New Roman"/>
+        </w:rPr>
+        <w:t>scintigaphy</w:t>
+      </w:r>
+      <w:proofErr w:type="spellEnd"/>
+      <w:r>
+        <w:rPr>
+          <w:rFonts w:ascii="Times New Roman" w:hAnsi="Times New Roman" w:cs="Times New Roman"/>
+        </w:rPr>
+        <w:t xml:space="preserve">” </w:t>
       </w:r>
       <w:r>
         <w:rPr>
@@ -4026,11 +5022,19 @@
           <w:rFonts w:ascii="Times New Roman" w:hAnsi="Times New Roman" w:cs="Times New Roman"/>
         </w:rPr>
       </w:pPr>
-      <w:r>
-        <w:rPr>
-          <w:rFonts w:ascii="Times New Roman" w:hAnsi="Times New Roman" w:cs="Times New Roman"/>
-        </w:rPr>
-        <w:t>Rcaprox – “p</w:t>
+      <w:proofErr w:type="spellStart"/>
+      <w:r>
+        <w:rPr>
+          <w:rFonts w:ascii="Times New Roman" w:hAnsi="Times New Roman" w:cs="Times New Roman"/>
+        </w:rPr>
+        <w:t>Rcaprox</w:t>
+      </w:r>
+      <w:proofErr w:type="spellEnd"/>
+      <w:r>
+        <w:rPr>
+          <w:rFonts w:ascii="Times New Roman" w:hAnsi="Times New Roman" w:cs="Times New Roman"/>
+        </w:rPr>
+        <w:t xml:space="preserve"> – “p</w:t>
       </w:r>
       <w:r>
         <w:rPr>
@@ -4070,6 +5074,7 @@
           <w:lang w:val="fr-FR"/>
         </w:rPr>
       </w:pPr>
+      <w:proofErr w:type="spellStart"/>
       <w:r>
         <w:rPr>
           <w:rFonts w:ascii="Times New Roman" w:hAnsi="Times New Roman" w:cs="Times New Roman"/>
@@ -4077,6 +5082,7 @@
         </w:rPr>
         <w:t>Autoencoders</w:t>
       </w:r>
+      <w:proofErr w:type="spellEnd"/>
     </w:p>
     <w:p>
       <w:pPr>
@@ -4236,6 +5242,7 @@
           <w:lang w:val="fr-FR"/>
         </w:rPr>
       </w:pPr>
+      <w:proofErr w:type="spellStart"/>
       <w:r>
         <w:rPr>
           <w:rFonts w:ascii="Times New Roman" w:hAnsi="Times New Roman" w:cs="Times New Roman"/>
@@ -4244,8 +5251,31 @@
           <w:u w:val="single"/>
           <w:lang w:val="fr-FR"/>
         </w:rPr>
-        <w:t>Hungary analysis</w:t>
-      </w:r>
+        <w:t>Hungary</w:t>
+      </w:r>
+      <w:proofErr w:type="spellEnd"/>
+      <w:r>
+        <w:rPr>
+          <w:rFonts w:ascii="Times New Roman" w:hAnsi="Times New Roman" w:cs="Times New Roman"/>
+          <w:b/>
+          <w:bCs/>
+          <w:u w:val="single"/>
+          <w:lang w:val="fr-FR"/>
+        </w:rPr>
+        <w:t xml:space="preserve"> </w:t>
+      </w:r>
+      <w:proofErr w:type="spellStart"/>
+      <w:r>
+        <w:rPr>
+          <w:rFonts w:ascii="Times New Roman" w:hAnsi="Times New Roman" w:cs="Times New Roman"/>
+          <w:b/>
+          <w:bCs/>
+          <w:u w:val="single"/>
+          <w:lang w:val="fr-FR"/>
+        </w:rPr>
+        <w:t>analysis</w:t>
+      </w:r>
+      <w:proofErr w:type="spellEnd"/>
     </w:p>
     <w:p>
       <w:pPr>
@@ -4317,11 +5347,19 @@
           <w:rFonts w:ascii="Times New Roman" w:hAnsi="Times New Roman" w:cs="Times New Roman"/>
         </w:rPr>
       </w:pPr>
-      <w:r>
-        <w:rPr>
-          <w:rFonts w:ascii="Times New Roman" w:hAnsi="Times New Roman" w:cs="Times New Roman"/>
-        </w:rPr>
-        <w:t xml:space="preserve">Painexer – “pain provoked by exertion”. </w:t>
+      <w:proofErr w:type="spellStart"/>
+      <w:r>
+        <w:rPr>
+          <w:rFonts w:ascii="Times New Roman" w:hAnsi="Times New Roman" w:cs="Times New Roman"/>
+        </w:rPr>
+        <w:t>Painexer</w:t>
+      </w:r>
+      <w:proofErr w:type="spellEnd"/>
+      <w:r>
+        <w:rPr>
+          <w:rFonts w:ascii="Times New Roman" w:hAnsi="Times New Roman" w:cs="Times New Roman"/>
+        </w:rPr>
+        <w:t xml:space="preserve"> – “pain provoked by exertion”. </w:t>
       </w:r>
       <w:r>
         <w:rPr>
@@ -4340,11 +5378,19 @@
           <w:szCs w:val="21"/>
         </w:rPr>
       </w:pPr>
-      <w:r>
-        <w:rPr>
-          <w:rFonts w:ascii="Times New Roman" w:hAnsi="Times New Roman" w:cs="Times New Roman"/>
-        </w:rPr>
-        <w:t>Oldpeak – “</w:t>
+      <w:proofErr w:type="spellStart"/>
+      <w:r>
+        <w:rPr>
+          <w:rFonts w:ascii="Times New Roman" w:hAnsi="Times New Roman" w:cs="Times New Roman"/>
+        </w:rPr>
+        <w:t>Oldpeak</w:t>
+      </w:r>
+      <w:proofErr w:type="spellEnd"/>
+      <w:r>
+        <w:rPr>
+          <w:rFonts w:ascii="Times New Roman" w:hAnsi="Times New Roman" w:cs="Times New Roman"/>
+        </w:rPr>
+        <w:t xml:space="preserve"> – “</w:t>
       </w:r>
       <w:r>
         <w:rPr>
@@ -4437,6 +5483,7 @@
           <w:rFonts w:ascii="Times New Roman" w:hAnsi="Times New Roman" w:cs="Times New Roman"/>
         </w:rPr>
       </w:pPr>
+      <w:proofErr w:type="spellStart"/>
       <w:r>
         <w:rPr>
           <w:rFonts w:ascii="Georgia" w:hAnsi="Georgia"/>
@@ -4444,8 +5491,9 @@
           <w:sz w:val="21"/>
           <w:szCs w:val="21"/>
         </w:rPr>
-        <w:t>Exang – “</w:t>
-      </w:r>
+        <w:t>Exang</w:t>
+      </w:r>
+      <w:proofErr w:type="spellEnd"/>
       <w:r>
         <w:rPr>
           <w:rFonts w:ascii="Georgia" w:hAnsi="Georgia"/>
@@ -4453,7 +5501,7 @@
           <w:sz w:val="21"/>
           <w:szCs w:val="21"/>
         </w:rPr>
-        <w:t>Exercise-induced angina</w:t>
+        <w:t xml:space="preserve"> – “</w:t>
       </w:r>
       <w:r>
         <w:rPr>
@@ -4462,6 +5510,15 @@
           <w:sz w:val="21"/>
           <w:szCs w:val="21"/>
         </w:rPr>
+        <w:t>Exercise-induced angina</w:t>
+      </w:r>
+      <w:r>
+        <w:rPr>
+          <w:rFonts w:ascii="Georgia" w:hAnsi="Georgia"/>
+          <w:color w:val="2E2E2E"/>
+          <w:sz w:val="21"/>
+          <w:szCs w:val="21"/>
+        </w:rPr>
         <w:t>”. It is divided into two categories: 1 if yes, 0 otherwise.</w:t>
       </w:r>
     </w:p>
@@ -4478,6 +5535,7 @@
           <w:lang w:val="fr-FR"/>
         </w:rPr>
       </w:pPr>
+      <w:proofErr w:type="spellStart"/>
       <w:r>
         <w:rPr>
           <w:rFonts w:ascii="Times New Roman" w:hAnsi="Times New Roman" w:cs="Times New Roman"/>
@@ -4485,6 +5543,7 @@
         </w:rPr>
         <w:t>Autoencoders</w:t>
       </w:r>
+      <w:proofErr w:type="spellEnd"/>
     </w:p>
     <w:p>
       <w:pPr>
@@ -4636,6 +5695,7 @@
           <w:lang w:val="fr-FR"/>
         </w:rPr>
       </w:pPr>
+      <w:proofErr w:type="spellStart"/>
       <w:r>
         <w:rPr>
           <w:rFonts w:ascii="Times New Roman" w:hAnsi="Times New Roman" w:cs="Times New Roman"/>
@@ -4645,8 +5705,31 @@
           <w:lang w:val="fr-FR"/>
         </w:rPr>
         <w:lastRenderedPageBreak/>
-        <w:t>Switzerland analysis</w:t>
-      </w:r>
+        <w:t>Switzerland</w:t>
+      </w:r>
+      <w:proofErr w:type="spellEnd"/>
+      <w:r>
+        <w:rPr>
+          <w:rFonts w:ascii="Times New Roman" w:hAnsi="Times New Roman" w:cs="Times New Roman"/>
+          <w:b/>
+          <w:bCs/>
+          <w:u w:val="single"/>
+          <w:lang w:val="fr-FR"/>
+        </w:rPr>
+        <w:t xml:space="preserve"> </w:t>
+      </w:r>
+      <w:proofErr w:type="spellStart"/>
+      <w:r>
+        <w:rPr>
+          <w:rFonts w:ascii="Times New Roman" w:hAnsi="Times New Roman" w:cs="Times New Roman"/>
+          <w:b/>
+          <w:bCs/>
+          <w:u w:val="single"/>
+          <w:lang w:val="fr-FR"/>
+        </w:rPr>
+        <w:t>analysis</w:t>
+      </w:r>
+      <w:proofErr w:type="spellEnd"/>
     </w:p>
     <w:p>
       <w:pPr>
@@ -4692,11 +5775,19 @@
           <w:rFonts w:ascii="Times New Roman" w:hAnsi="Times New Roman" w:cs="Times New Roman"/>
         </w:rPr>
       </w:pPr>
-      <w:r>
-        <w:rPr>
-          <w:rFonts w:ascii="Times New Roman" w:hAnsi="Times New Roman" w:cs="Times New Roman"/>
-        </w:rPr>
-        <w:t xml:space="preserve">Cxmain – “circumflex”. It is another vessel that is part of </w:t>
+      <w:proofErr w:type="spellStart"/>
+      <w:r>
+        <w:rPr>
+          <w:rFonts w:ascii="Times New Roman" w:hAnsi="Times New Roman" w:cs="Times New Roman"/>
+        </w:rPr>
+        <w:t>Cxmain</w:t>
+      </w:r>
+      <w:proofErr w:type="spellEnd"/>
+      <w:r>
+        <w:rPr>
+          <w:rFonts w:ascii="Times New Roman" w:hAnsi="Times New Roman" w:cs="Times New Roman"/>
+        </w:rPr>
+        <w:t xml:space="preserve"> – “circumflex”. It is another vessel that is part of </w:t>
       </w:r>
       <w:r>
         <w:rPr>
@@ -4738,11 +5829,19 @@
           <w:rFonts w:ascii="Times New Roman" w:hAnsi="Times New Roman" w:cs="Times New Roman"/>
         </w:rPr>
       </w:pPr>
-      <w:r>
-        <w:rPr>
-          <w:rFonts w:ascii="Times New Roman" w:hAnsi="Times New Roman" w:cs="Times New Roman"/>
-        </w:rPr>
-        <w:t>Thalach – “m</w:t>
+      <w:proofErr w:type="spellStart"/>
+      <w:r>
+        <w:rPr>
+          <w:rFonts w:ascii="Times New Roman" w:hAnsi="Times New Roman" w:cs="Times New Roman"/>
+        </w:rPr>
+        <w:t>Thalach</w:t>
+      </w:r>
+      <w:proofErr w:type="spellEnd"/>
+      <w:r>
+        <w:rPr>
+          <w:rFonts w:ascii="Times New Roman" w:hAnsi="Times New Roman" w:cs="Times New Roman"/>
+        </w:rPr>
+        <w:t xml:space="preserve"> – “m</w:t>
       </w:r>
       <w:r>
         <w:rPr>
@@ -4760,7 +5859,21 @@
         <w:rPr>
           <w:rFonts w:ascii="Times New Roman" w:hAnsi="Times New Roman" w:cs="Times New Roman"/>
         </w:rPr>
-        <w:t>refers to the maximum heart rate achieved during thalium stress test.</w:t>
+        <w:t xml:space="preserve">refers to the maximum heart rate achieved during </w:t>
+      </w:r>
+      <w:proofErr w:type="spellStart"/>
+      <w:r>
+        <w:rPr>
+          <w:rFonts w:ascii="Times New Roman" w:hAnsi="Times New Roman" w:cs="Times New Roman"/>
+        </w:rPr>
+        <w:t>thalium</w:t>
+      </w:r>
+      <w:proofErr w:type="spellEnd"/>
+      <w:r>
+        <w:rPr>
+          <w:rFonts w:ascii="Times New Roman" w:hAnsi="Times New Roman" w:cs="Times New Roman"/>
+        </w:rPr>
+        <w:t xml:space="preserve"> stress test.</w:t>
       </w:r>
       <w:r>
         <w:rPr>
@@ -4782,11 +5895,19 @@
           <w:rFonts w:ascii="Times New Roman" w:hAnsi="Times New Roman" w:cs="Times New Roman"/>
         </w:rPr>
       </w:pPr>
-      <w:r>
-        <w:rPr>
-          <w:rFonts w:ascii="Times New Roman" w:hAnsi="Times New Roman" w:cs="Times New Roman"/>
-        </w:rPr>
-        <w:t>Tpeakbps – “p</w:t>
+      <w:proofErr w:type="spellStart"/>
+      <w:r>
+        <w:rPr>
+          <w:rFonts w:ascii="Times New Roman" w:hAnsi="Times New Roman" w:cs="Times New Roman"/>
+        </w:rPr>
+        <w:t>Tpeakbps</w:t>
+      </w:r>
+      <w:proofErr w:type="spellEnd"/>
+      <w:r>
+        <w:rPr>
+          <w:rFonts w:ascii="Times New Roman" w:hAnsi="Times New Roman" w:cs="Times New Roman"/>
+        </w:rPr>
+        <w:t xml:space="preserve"> – “p</w:t>
       </w:r>
       <w:r>
         <w:rPr>
@@ -4836,6 +5957,7 @@
           <w:lang w:val="fr-FR"/>
         </w:rPr>
       </w:pPr>
+      <w:proofErr w:type="spellStart"/>
       <w:r>
         <w:rPr>
           <w:rFonts w:ascii="Times New Roman" w:hAnsi="Times New Roman" w:cs="Times New Roman"/>
@@ -4843,6 +5965,7 @@
         </w:rPr>
         <w:t>Autoencoders</w:t>
       </w:r>
+      <w:proofErr w:type="spellEnd"/>
     </w:p>
     <w:p>
       <w:pPr>
@@ -4932,8 +6055,18 @@
           <w:u w:val="single"/>
           <w:lang w:val="fr-FR"/>
         </w:rPr>
-        <w:t xml:space="preserve"> analysis</w:t>
-      </w:r>
+        <w:t xml:space="preserve"> </w:t>
+      </w:r>
+      <w:proofErr w:type="spellStart"/>
+      <w:r>
+        <w:rPr>
+          <w:rFonts w:ascii="Times New Roman" w:hAnsi="Times New Roman" w:cs="Times New Roman"/>
+          <w:u w:val="single"/>
+          <w:lang w:val="fr-FR"/>
+        </w:rPr>
+        <w:t>analysis</w:t>
+      </w:r>
+      <w:proofErr w:type="spellEnd"/>
     </w:p>
     <w:p>
       <w:pPr>
@@ -4974,25 +6107,41 @@
           <w:rFonts w:ascii="Times New Roman" w:hAnsi="Times New Roman" w:cs="Times New Roman"/>
         </w:rPr>
       </w:pPr>
-      <w:r>
-        <w:rPr>
-          <w:rFonts w:ascii="Times New Roman" w:hAnsi="Times New Roman" w:cs="Times New Roman"/>
-        </w:rPr>
-        <w:t>Rcaprox – “proximal right coronary artery” is part of the right coronary artery (RCA) in contrast to LAD.</w:t>
-      </w:r>
-    </w:p>
-    <w:p>
-      <w:pPr>
-        <w:jc w:val="both"/>
-        <w:rPr>
-          <w:rFonts w:ascii="Times New Roman" w:hAnsi="Times New Roman" w:cs="Times New Roman"/>
-        </w:rPr>
-      </w:pPr>
-      <w:r>
-        <w:rPr>
-          <w:rFonts w:ascii="Times New Roman" w:hAnsi="Times New Roman" w:cs="Times New Roman"/>
-        </w:rPr>
-        <w:t>Ladprox – “p</w:t>
+      <w:proofErr w:type="spellStart"/>
+      <w:r>
+        <w:rPr>
+          <w:rFonts w:ascii="Times New Roman" w:hAnsi="Times New Roman" w:cs="Times New Roman"/>
+        </w:rPr>
+        <w:t>Rcaprox</w:t>
+      </w:r>
+      <w:proofErr w:type="spellEnd"/>
+      <w:r>
+        <w:rPr>
+          <w:rFonts w:ascii="Times New Roman" w:hAnsi="Times New Roman" w:cs="Times New Roman"/>
+        </w:rPr>
+        <w:t xml:space="preserve"> – “proximal right coronary artery” is part of the right coronary artery (RCA) in contrast to LAD.</w:t>
+      </w:r>
+    </w:p>
+    <w:p>
+      <w:pPr>
+        <w:jc w:val="both"/>
+        <w:rPr>
+          <w:rFonts w:ascii="Times New Roman" w:hAnsi="Times New Roman" w:cs="Times New Roman"/>
+        </w:rPr>
+      </w:pPr>
+      <w:proofErr w:type="spellStart"/>
+      <w:r>
+        <w:rPr>
+          <w:rFonts w:ascii="Times New Roman" w:hAnsi="Times New Roman" w:cs="Times New Roman"/>
+        </w:rPr>
+        <w:t>Ladprox</w:t>
+      </w:r>
+      <w:proofErr w:type="spellEnd"/>
+      <w:r>
+        <w:rPr>
+          <w:rFonts w:ascii="Times New Roman" w:hAnsi="Times New Roman" w:cs="Times New Roman"/>
+        </w:rPr>
+        <w:t xml:space="preserve"> – “p</w:t>
       </w:r>
       <w:r>
         <w:rPr>
@@ -5014,11 +6163,19 @@
           <w:rFonts w:ascii="Times New Roman" w:hAnsi="Times New Roman" w:cs="Times New Roman"/>
         </w:rPr>
       </w:pPr>
-      <w:r>
-        <w:rPr>
-          <w:rFonts w:ascii="Times New Roman" w:hAnsi="Times New Roman" w:cs="Times New Roman"/>
-        </w:rPr>
-        <w:t xml:space="preserve">Cxmain – “circumflex”. It is another vessel that is part of </w:t>
+      <w:proofErr w:type="spellStart"/>
+      <w:r>
+        <w:rPr>
+          <w:rFonts w:ascii="Times New Roman" w:hAnsi="Times New Roman" w:cs="Times New Roman"/>
+        </w:rPr>
+        <w:t>Cxmain</w:t>
+      </w:r>
+      <w:proofErr w:type="spellEnd"/>
+      <w:r>
+        <w:rPr>
+          <w:rFonts w:ascii="Times New Roman" w:hAnsi="Times New Roman" w:cs="Times New Roman"/>
+        </w:rPr>
+        <w:t xml:space="preserve"> – “circumflex”. It is another vessel that is part of </w:t>
       </w:r>
       <w:r>
         <w:rPr>
@@ -5048,11 +6205,19 @@
           <w:rFonts w:ascii="Times New Roman" w:hAnsi="Times New Roman" w:cs="Times New Roman"/>
         </w:rPr>
       </w:pPr>
-      <w:r>
-        <w:rPr>
-          <w:rFonts w:ascii="Times New Roman" w:hAnsi="Times New Roman" w:cs="Times New Roman"/>
-        </w:rPr>
-        <w:t>Cday – “day of cardiac catheterization”. Not relevant.</w:t>
+      <w:proofErr w:type="spellStart"/>
+      <w:r>
+        <w:rPr>
+          <w:rFonts w:ascii="Times New Roman" w:hAnsi="Times New Roman" w:cs="Times New Roman"/>
+        </w:rPr>
+        <w:t>Cday</w:t>
+      </w:r>
+      <w:proofErr w:type="spellEnd"/>
+      <w:r>
+        <w:rPr>
+          <w:rFonts w:ascii="Times New Roman" w:hAnsi="Times New Roman" w:cs="Times New Roman"/>
+        </w:rPr>
+        <w:t xml:space="preserve"> – “day of cardiac catheterization”. Not relevant.</w:t>
       </w:r>
     </w:p>
     <w:p>
@@ -5068,6 +6233,7 @@
           <w:lang w:val="fr-FR"/>
         </w:rPr>
       </w:pPr>
+      <w:proofErr w:type="spellStart"/>
       <w:r>
         <w:rPr>
           <w:rFonts w:ascii="Times New Roman" w:hAnsi="Times New Roman" w:cs="Times New Roman"/>
@@ -5075,6 +6241,7 @@
         </w:rPr>
         <w:t>Autoencoders</w:t>
       </w:r>
+      <w:proofErr w:type="spellEnd"/>
     </w:p>
     <w:p>
       <w:pPr>
@@ -5577,7 +6744,21 @@
         <w:rPr>
           <w:lang w:val="en-GB"/>
         </w:rPr>
-        <w:t>It is not clear if the num=0 class is a control group or not.</w:t>
+        <w:t xml:space="preserve">It is not clear if the </w:t>
+      </w:r>
+      <w:proofErr w:type="spellStart"/>
+      <w:r>
+        <w:rPr>
+          <w:lang w:val="en-GB"/>
+        </w:rPr>
+        <w:t>num</w:t>
+      </w:r>
+      <w:proofErr w:type="spellEnd"/>
+      <w:r>
+        <w:rPr>
+          <w:lang w:val="en-GB"/>
+        </w:rPr>
+        <w:t>=0 class is a control group or not.</w:t>
       </w:r>
     </w:p>
     <w:p>
@@ -5745,11 +6926,19 @@
           <w:lang w:val="en-GB"/>
         </w:rPr>
       </w:pPr>
-      <w:r>
-        <w:rPr>
-          <w:lang w:val="en-GB"/>
-        </w:rPr>
-        <w:t>ccf: social security number (I replaced this with a dummy value of 0)</w:t>
+      <w:proofErr w:type="spellStart"/>
+      <w:r>
+        <w:rPr>
+          <w:lang w:val="en-GB"/>
+        </w:rPr>
+        <w:t>ccf</w:t>
+      </w:r>
+      <w:proofErr w:type="spellEnd"/>
+      <w:r>
+        <w:rPr>
+          <w:lang w:val="en-GB"/>
+        </w:rPr>
+        <w:t>: social security number (I replaced this with a dummy value of 0)</w:t>
       </w:r>
     </w:p>
     <w:p>
@@ -5802,11 +6991,19 @@
           <w:lang w:val="en-GB"/>
         </w:rPr>
       </w:pPr>
-      <w:r>
-        <w:rPr>
-          <w:lang w:val="en-GB"/>
-        </w:rPr>
-        <w:t>painloc: chest pain location (1 = substernal; 0 = otherwise)</w:t>
+      <w:proofErr w:type="spellStart"/>
+      <w:r>
+        <w:rPr>
+          <w:lang w:val="en-GB"/>
+        </w:rPr>
+        <w:t>painloc</w:t>
+      </w:r>
+      <w:proofErr w:type="spellEnd"/>
+      <w:r>
+        <w:rPr>
+          <w:lang w:val="en-GB"/>
+        </w:rPr>
+        <w:t>: chest pain location (1 = substernal; 0 = otherwise)</w:t>
       </w:r>
     </w:p>
     <w:p>
@@ -5821,11 +7018,19 @@
           <w:lang w:val="en-GB"/>
         </w:rPr>
       </w:pPr>
-      <w:r>
-        <w:rPr>
-          <w:lang w:val="en-GB"/>
-        </w:rPr>
-        <w:t>painexer (1 = provoked by exertion; 0 = otherwise)</w:t>
+      <w:proofErr w:type="spellStart"/>
+      <w:r>
+        <w:rPr>
+          <w:lang w:val="en-GB"/>
+        </w:rPr>
+        <w:t>painexer</w:t>
+      </w:r>
+      <w:proofErr w:type="spellEnd"/>
+      <w:r>
+        <w:rPr>
+          <w:lang w:val="en-GB"/>
+        </w:rPr>
+        <w:t xml:space="preserve"> (1 = provoked by exertion; 0 = otherwise)</w:t>
       </w:r>
     </w:p>
     <w:p>
@@ -5840,11 +7045,19 @@
           <w:lang w:val="en-GB"/>
         </w:rPr>
       </w:pPr>
-      <w:r>
-        <w:rPr>
-          <w:lang w:val="en-GB"/>
-        </w:rPr>
-        <w:t>relrest (1 = relieved after rest; 0 = otherwise)</w:t>
+      <w:proofErr w:type="spellStart"/>
+      <w:r>
+        <w:rPr>
+          <w:lang w:val="en-GB"/>
+        </w:rPr>
+        <w:t>relrest</w:t>
+      </w:r>
+      <w:proofErr w:type="spellEnd"/>
+      <w:r>
+        <w:rPr>
+          <w:lang w:val="en-GB"/>
+        </w:rPr>
+        <w:t xml:space="preserve"> (1 = relieved after rest; 0 = otherwise)</w:t>
       </w:r>
     </w:p>
     <w:p>
@@ -5859,11 +7072,19 @@
           <w:lang w:val="en-GB"/>
         </w:rPr>
       </w:pPr>
-      <w:r>
-        <w:rPr>
-          <w:lang w:val="en-GB"/>
-        </w:rPr>
-        <w:t>pncaden (sum of 5, 6, and 7)</w:t>
+      <w:proofErr w:type="spellStart"/>
+      <w:r>
+        <w:rPr>
+          <w:lang w:val="en-GB"/>
+        </w:rPr>
+        <w:t>pncaden</w:t>
+      </w:r>
+      <w:proofErr w:type="spellEnd"/>
+      <w:r>
+        <w:rPr>
+          <w:lang w:val="en-GB"/>
+        </w:rPr>
+        <w:t xml:space="preserve"> (sum of 5, 6, and 7)</w:t>
       </w:r>
     </w:p>
     <w:p>
@@ -5973,11 +7194,19 @@
           <w:lang w:val="en-GB"/>
         </w:rPr>
       </w:pPr>
-      <w:r>
-        <w:rPr>
-          <w:lang w:val="en-GB"/>
-        </w:rPr>
-        <w:t xml:space="preserve">trestbps: resting blood pressure (in mm Hg on admission to the </w:t>
+      <w:proofErr w:type="spellStart"/>
+      <w:r>
+        <w:rPr>
+          <w:lang w:val="en-GB"/>
+        </w:rPr>
+        <w:t>trestbps</w:t>
+      </w:r>
+      <w:proofErr w:type="spellEnd"/>
+      <w:r>
+        <w:rPr>
+          <w:lang w:val="en-GB"/>
+        </w:rPr>
+        <w:t xml:space="preserve">: resting blood pressure (in mm Hg on admission to the </w:t>
       </w:r>
       <w:r>
         <w:rPr>
@@ -5998,12 +7227,14 @@
           <w:lang w:val="en-GB"/>
         </w:rPr>
       </w:pPr>
+      <w:proofErr w:type="spellStart"/>
       <w:r>
         <w:rPr>
           <w:lang w:val="en-GB"/>
         </w:rPr>
         <w:t>htn</w:t>
       </w:r>
+      <w:proofErr w:type="spellEnd"/>
     </w:p>
     <w:p>
       <w:pPr>
@@ -6017,11 +7248,33 @@
           <w:lang w:val="en-GB"/>
         </w:rPr>
       </w:pPr>
-      <w:r>
-        <w:rPr>
-          <w:lang w:val="en-GB"/>
-        </w:rPr>
-        <w:t>chol: serum cholestoral in mg/dl</w:t>
+      <w:proofErr w:type="spellStart"/>
+      <w:r>
+        <w:rPr>
+          <w:lang w:val="en-GB"/>
+        </w:rPr>
+        <w:t>chol</w:t>
+      </w:r>
+      <w:proofErr w:type="spellEnd"/>
+      <w:r>
+        <w:rPr>
+          <w:lang w:val="en-GB"/>
+        </w:rPr>
+        <w:t xml:space="preserve">: serum </w:t>
+      </w:r>
+      <w:proofErr w:type="spellStart"/>
+      <w:r>
+        <w:rPr>
+          <w:lang w:val="en-GB"/>
+        </w:rPr>
+        <w:t>cholestoral</w:t>
+      </w:r>
+      <w:proofErr w:type="spellEnd"/>
+      <w:r>
+        <w:rPr>
+          <w:lang w:val="en-GB"/>
+        </w:rPr>
+        <w:t xml:space="preserve"> in mg/dl</w:t>
       </w:r>
     </w:p>
     <w:p>
@@ -6093,11 +7346,33 @@
           <w:lang w:val="en-GB"/>
         </w:rPr>
       </w:pPr>
-      <w:r>
-        <w:rPr>
-          <w:lang w:val="en-GB"/>
-        </w:rPr>
-        <w:t>fbs: (fasting blood sugar &gt; 120 mg/dl)  (1 = true; 0 = false)</w:t>
+      <w:proofErr w:type="spellStart"/>
+      <w:r>
+        <w:rPr>
+          <w:lang w:val="en-GB"/>
+        </w:rPr>
+        <w:t>fbs</w:t>
+      </w:r>
+      <w:proofErr w:type="spellEnd"/>
+      <w:r>
+        <w:rPr>
+          <w:lang w:val="en-GB"/>
+        </w:rPr>
+        <w:t>: (fasting blood sugar &gt; 120 mg/dl</w:t>
+      </w:r>
+      <w:proofErr w:type="gramStart"/>
+      <w:r>
+        <w:rPr>
+          <w:lang w:val="en-GB"/>
+        </w:rPr>
+        <w:t>)  (</w:t>
+      </w:r>
+      <w:proofErr w:type="gramEnd"/>
+      <w:r>
+        <w:rPr>
+          <w:lang w:val="en-GB"/>
+        </w:rPr>
+        <w:t>1 = true; 0 = false)</w:t>
       </w:r>
     </w:p>
     <w:p>
@@ -6131,11 +7406,19 @@
           <w:lang w:val="en-GB"/>
         </w:rPr>
       </w:pPr>
-      <w:r>
-        <w:rPr>
-          <w:lang w:val="en-GB"/>
-        </w:rPr>
-        <w:t>famhist: family history of coronary artery disease (1 = yes; 0 = no)</w:t>
+      <w:proofErr w:type="spellStart"/>
+      <w:r>
+        <w:rPr>
+          <w:lang w:val="en-GB"/>
+        </w:rPr>
+        <w:t>famhist</w:t>
+      </w:r>
+      <w:proofErr w:type="spellEnd"/>
+      <w:r>
+        <w:rPr>
+          <w:lang w:val="en-GB"/>
+        </w:rPr>
+        <w:t>: family history of coronary artery disease (1 = yes; 0 = no)</w:t>
       </w:r>
     </w:p>
     <w:p>
@@ -6150,11 +7433,19 @@
           <w:lang w:val="en-GB"/>
         </w:rPr>
       </w:pPr>
-      <w:r>
-        <w:rPr>
-          <w:lang w:val="en-GB"/>
-        </w:rPr>
-        <w:t>restecg: resting electrocardiographic results</w:t>
+      <w:proofErr w:type="spellStart"/>
+      <w:r>
+        <w:rPr>
+          <w:lang w:val="en-GB"/>
+        </w:rPr>
+        <w:t>restecg</w:t>
+      </w:r>
+      <w:proofErr w:type="spellEnd"/>
+      <w:r>
+        <w:rPr>
+          <w:lang w:val="en-GB"/>
+        </w:rPr>
+        <w:t>: resting electrocardiographic results</w:t>
       </w:r>
     </w:p>
     <w:p>
@@ -6226,11 +7517,19 @@
           <w:lang w:val="en-GB"/>
         </w:rPr>
       </w:pPr>
-      <w:r>
-        <w:rPr>
-          <w:lang w:val="en-GB"/>
-        </w:rPr>
-        <w:t>ekgmo (month of exercise ECG reading)</w:t>
+      <w:proofErr w:type="spellStart"/>
+      <w:r>
+        <w:rPr>
+          <w:lang w:val="en-GB"/>
+        </w:rPr>
+        <w:t>ekgmo</w:t>
+      </w:r>
+      <w:proofErr w:type="spellEnd"/>
+      <w:r>
+        <w:rPr>
+          <w:lang w:val="en-GB"/>
+        </w:rPr>
+        <w:t xml:space="preserve"> (month of exercise ECG reading)</w:t>
       </w:r>
     </w:p>
     <w:p>
@@ -6245,11 +7544,27 @@
           <w:lang w:val="en-GB"/>
         </w:rPr>
       </w:pPr>
-      <w:r>
-        <w:rPr>
-          <w:lang w:val="en-GB"/>
-        </w:rPr>
-        <w:t>ekgday(day of exercise ECG reading)</w:t>
+      <w:proofErr w:type="spellStart"/>
+      <w:proofErr w:type="gramStart"/>
+      <w:r>
+        <w:rPr>
+          <w:lang w:val="en-GB"/>
+        </w:rPr>
+        <w:t>ekgday</w:t>
+      </w:r>
+      <w:proofErr w:type="spellEnd"/>
+      <w:r>
+        <w:rPr>
+          <w:lang w:val="en-GB"/>
+        </w:rPr>
+        <w:t>(</w:t>
+      </w:r>
+      <w:proofErr w:type="gramEnd"/>
+      <w:r>
+        <w:rPr>
+          <w:lang w:val="en-GB"/>
+        </w:rPr>
+        <w:t>day of exercise ECG reading)</w:t>
       </w:r>
     </w:p>
     <w:p>
@@ -6264,11 +7579,19 @@
           <w:lang w:val="en-GB"/>
         </w:rPr>
       </w:pPr>
-      <w:r>
-        <w:rPr>
-          <w:lang w:val="en-GB"/>
-        </w:rPr>
-        <w:t>ekgyr (year of exercise ECG reading)</w:t>
+      <w:proofErr w:type="spellStart"/>
+      <w:r>
+        <w:rPr>
+          <w:lang w:val="en-GB"/>
+        </w:rPr>
+        <w:t>ekgyr</w:t>
+      </w:r>
+      <w:proofErr w:type="spellEnd"/>
+      <w:r>
+        <w:rPr>
+          <w:lang w:val="en-GB"/>
+        </w:rPr>
+        <w:t xml:space="preserve"> (year of exercise ECG reading)</w:t>
       </w:r>
     </w:p>
     <w:p>
@@ -6287,7 +7610,21 @@
         <w:rPr>
           <w:lang w:val="en-GB"/>
         </w:rPr>
-        <w:t>dig (digitalis used furing exercise ECG: 1 = yes; 0 = no)</w:t>
+        <w:t xml:space="preserve">dig (digitalis used </w:t>
+      </w:r>
+      <w:proofErr w:type="spellStart"/>
+      <w:r>
+        <w:rPr>
+          <w:lang w:val="en-GB"/>
+        </w:rPr>
+        <w:t>furing</w:t>
+      </w:r>
+      <w:proofErr w:type="spellEnd"/>
+      <w:r>
+        <w:rPr>
+          <w:lang w:val="en-GB"/>
+        </w:rPr>
+        <w:t xml:space="preserve"> exercise ECG: 1 = yes; 0 = no)</w:t>
       </w:r>
     </w:p>
     <w:p>
@@ -6321,11 +7658,19 @@
           <w:lang w:val="en-GB"/>
         </w:rPr>
       </w:pPr>
-      <w:r>
-        <w:rPr>
-          <w:lang w:val="en-GB"/>
-        </w:rPr>
-        <w:t>nitr (nitrates used during exercise ECG: 1 = yes; 0 = no)</w:t>
+      <w:proofErr w:type="spellStart"/>
+      <w:r>
+        <w:rPr>
+          <w:lang w:val="en-GB"/>
+        </w:rPr>
+        <w:t>nitr</w:t>
+      </w:r>
+      <w:proofErr w:type="spellEnd"/>
+      <w:r>
+        <w:rPr>
+          <w:lang w:val="en-GB"/>
+        </w:rPr>
+        <w:t xml:space="preserve"> (nitrates used during exercise ECG: 1 = yes; 0 = no)</w:t>
       </w:r>
     </w:p>
     <w:p>
@@ -6363,7 +7708,21 @@
         <w:rPr>
           <w:lang w:val="en-GB"/>
         </w:rPr>
-        <w:t>diuretic (diuretic used used during exercise ECG: 1 = yes; 0 = no)</w:t>
+        <w:t xml:space="preserve">diuretic (diuretic used </w:t>
+      </w:r>
+      <w:proofErr w:type="spellStart"/>
+      <w:r>
+        <w:rPr>
+          <w:lang w:val="en-GB"/>
+        </w:rPr>
+        <w:t>used</w:t>
+      </w:r>
+      <w:proofErr w:type="spellEnd"/>
+      <w:r>
+        <w:rPr>
+          <w:lang w:val="en-GB"/>
+        </w:rPr>
+        <w:t xml:space="preserve"> during exercise ECG: 1 = yes; 0 = no)</w:t>
       </w:r>
     </w:p>
     <w:p>
@@ -6420,8 +7779,16 @@
         <w:rPr>
           <w:lang w:val="en-GB"/>
         </w:rPr>
-        <w:t>2 = Kottus</w:t>
-      </w:r>
+        <w:t xml:space="preserve">2 = </w:t>
+      </w:r>
+      <w:proofErr w:type="spellStart"/>
+      <w:r>
+        <w:rPr>
+          <w:lang w:val="en-GB"/>
+        </w:rPr>
+        <w:t>Kottus</w:t>
+      </w:r>
+      <w:proofErr w:type="spellEnd"/>
     </w:p>
     <w:p>
       <w:pPr>
@@ -6458,8 +7825,16 @@
         <w:rPr>
           <w:lang w:val="en-GB"/>
         </w:rPr>
-        <w:t>4 = fast Balke</w:t>
-      </w:r>
+        <w:t xml:space="preserve">4 = fast </w:t>
+      </w:r>
+      <w:proofErr w:type="spellStart"/>
+      <w:r>
+        <w:rPr>
+          <w:lang w:val="en-GB"/>
+        </w:rPr>
+        <w:t>Balke</w:t>
+      </w:r>
+      <w:proofErr w:type="spellEnd"/>
     </w:p>
     <w:p>
       <w:pPr>
@@ -6477,8 +7852,16 @@
         <w:rPr>
           <w:lang w:val="en-GB"/>
         </w:rPr>
-        <w:t>5 = Balke</w:t>
-      </w:r>
+        <w:t xml:space="preserve">5 = </w:t>
+      </w:r>
+      <w:proofErr w:type="spellStart"/>
+      <w:r>
+        <w:rPr>
+          <w:lang w:val="en-GB"/>
+        </w:rPr>
+        <w:t>Balke</w:t>
+      </w:r>
+      <w:proofErr w:type="spellEnd"/>
     </w:p>
     <w:p>
       <w:pPr>
@@ -6496,7 +7879,21 @@
         <w:rPr>
           <w:lang w:val="en-GB"/>
         </w:rPr>
-        <w:t xml:space="preserve">6 = Noughton </w:t>
+        <w:t xml:space="preserve">6 = </w:t>
+      </w:r>
+      <w:proofErr w:type="spellStart"/>
+      <w:r>
+        <w:rPr>
+          <w:lang w:val="en-GB"/>
+        </w:rPr>
+        <w:t>Noughton</w:t>
+      </w:r>
+      <w:proofErr w:type="spellEnd"/>
+      <w:r>
+        <w:rPr>
+          <w:lang w:val="en-GB"/>
+        </w:rPr>
+        <w:t xml:space="preserve"> </w:t>
       </w:r>
     </w:p>
     <w:p>
@@ -6515,7 +7912,49 @@
         <w:rPr>
           <w:lang w:val="en-GB"/>
         </w:rPr>
-        <w:t>7 = bike 150 kpa min/min  (Not sure if "kpa min/min" is what was written!)</w:t>
+        <w:t xml:space="preserve">7 = bike 150 </w:t>
+      </w:r>
+      <w:proofErr w:type="spellStart"/>
+      <w:r>
+        <w:rPr>
+          <w:lang w:val="en-GB"/>
+        </w:rPr>
+        <w:t>kpa</w:t>
+      </w:r>
+      <w:proofErr w:type="spellEnd"/>
+      <w:r>
+        <w:rPr>
+          <w:lang w:val="en-GB"/>
+        </w:rPr>
+        <w:t xml:space="preserve"> min/</w:t>
+      </w:r>
+      <w:proofErr w:type="gramStart"/>
+      <w:r>
+        <w:rPr>
+          <w:lang w:val="en-GB"/>
+        </w:rPr>
+        <w:t>min  (</w:t>
+      </w:r>
+      <w:proofErr w:type="gramEnd"/>
+      <w:r>
+        <w:rPr>
+          <w:lang w:val="en-GB"/>
+        </w:rPr>
+        <w:t>Not sure if "</w:t>
+      </w:r>
+      <w:proofErr w:type="spellStart"/>
+      <w:r>
+        <w:rPr>
+          <w:lang w:val="en-GB"/>
+        </w:rPr>
+        <w:t>kpa</w:t>
+      </w:r>
+      <w:proofErr w:type="spellEnd"/>
+      <w:r>
+        <w:rPr>
+          <w:lang w:val="en-GB"/>
+        </w:rPr>
+        <w:t xml:space="preserve"> min/min" is what was written!)</w:t>
       </w:r>
     </w:p>
     <w:p>
@@ -6528,7 +7967,15 @@
         <w:jc w:val="both"/>
       </w:pPr>
       <w:r>
-        <w:t xml:space="preserve">8 = bike 125 kpa min/min  </w:t>
+        <w:t xml:space="preserve">8 = bike 125 </w:t>
+      </w:r>
+      <w:proofErr w:type="spellStart"/>
+      <w:r>
+        <w:t>kpa</w:t>
+      </w:r>
+      <w:proofErr w:type="spellEnd"/>
+      <w:r>
+        <w:t xml:space="preserve"> min/min  </w:t>
       </w:r>
     </w:p>
     <w:p>
@@ -6542,7 +7989,15 @@
       </w:pPr>
       <w:r>
         <w:lastRenderedPageBreak/>
-        <w:t>9 = bike 100 kpa min/min</w:t>
+        <w:t xml:space="preserve">9 = bike 100 </w:t>
+      </w:r>
+      <w:proofErr w:type="spellStart"/>
+      <w:r>
+        <w:t>kpa</w:t>
+      </w:r>
+      <w:proofErr w:type="spellEnd"/>
+      <w:r>
+        <w:t xml:space="preserve"> min/min</w:t>
       </w:r>
     </w:p>
     <w:p>
@@ -6555,7 +8010,15 @@
         <w:jc w:val="both"/>
       </w:pPr>
       <w:r>
-        <w:t>10 = bike 75 kpa min/min</w:t>
+        <w:t xml:space="preserve">10 = bike 75 </w:t>
+      </w:r>
+      <w:proofErr w:type="spellStart"/>
+      <w:r>
+        <w:t>kpa</w:t>
+      </w:r>
+      <w:proofErr w:type="spellEnd"/>
+      <w:r>
+        <w:t xml:space="preserve"> min/min</w:t>
       </w:r>
     </w:p>
     <w:p>
@@ -6574,7 +8037,21 @@
         <w:rPr>
           <w:lang w:val="en-GB"/>
         </w:rPr>
-        <w:t>11 = bike 50 kpa min/min</w:t>
+        <w:t xml:space="preserve">11 = bike 50 </w:t>
+      </w:r>
+      <w:proofErr w:type="spellStart"/>
+      <w:r>
+        <w:rPr>
+          <w:lang w:val="en-GB"/>
+        </w:rPr>
+        <w:t>kpa</w:t>
+      </w:r>
+      <w:proofErr w:type="spellEnd"/>
+      <w:r>
+        <w:rPr>
+          <w:lang w:val="en-GB"/>
+        </w:rPr>
+        <w:t xml:space="preserve"> min/min</w:t>
       </w:r>
     </w:p>
     <w:p>
@@ -6608,11 +8085,19 @@
           <w:lang w:val="en-GB"/>
         </w:rPr>
       </w:pPr>
-      <w:r>
-        <w:rPr>
-          <w:lang w:val="en-GB"/>
-        </w:rPr>
-        <w:t>thaldur: duration of exercise test in minutes</w:t>
+      <w:proofErr w:type="spellStart"/>
+      <w:r>
+        <w:rPr>
+          <w:lang w:val="en-GB"/>
+        </w:rPr>
+        <w:t>thaldur</w:t>
+      </w:r>
+      <w:proofErr w:type="spellEnd"/>
+      <w:r>
+        <w:rPr>
+          <w:lang w:val="en-GB"/>
+        </w:rPr>
+        <w:t>: duration of exercise test in minutes</w:t>
       </w:r>
     </w:p>
     <w:p>
@@ -6627,11 +8112,19 @@
           <w:lang w:val="en-GB"/>
         </w:rPr>
       </w:pPr>
-      <w:r>
-        <w:rPr>
-          <w:lang w:val="en-GB"/>
-        </w:rPr>
-        <w:t>thaltime: time when ST measure depression was noted</w:t>
+      <w:proofErr w:type="spellStart"/>
+      <w:r>
+        <w:rPr>
+          <w:lang w:val="en-GB"/>
+        </w:rPr>
+        <w:t>thaltime</w:t>
+      </w:r>
+      <w:proofErr w:type="spellEnd"/>
+      <w:r>
+        <w:rPr>
+          <w:lang w:val="en-GB"/>
+        </w:rPr>
+        <w:t>: time when ST measure depression was noted</w:t>
       </w:r>
     </w:p>
     <w:p>
@@ -6650,7 +8143,21 @@
         <w:rPr>
           <w:lang w:val="en-GB"/>
         </w:rPr>
-        <w:t>met: mets achieved</w:t>
+        <w:t xml:space="preserve">met: </w:t>
+      </w:r>
+      <w:proofErr w:type="spellStart"/>
+      <w:r>
+        <w:rPr>
+          <w:lang w:val="en-GB"/>
+        </w:rPr>
+        <w:t>mets</w:t>
+      </w:r>
+      <w:proofErr w:type="spellEnd"/>
+      <w:r>
+        <w:rPr>
+          <w:lang w:val="en-GB"/>
+        </w:rPr>
+        <w:t xml:space="preserve"> achieved</w:t>
       </w:r>
     </w:p>
     <w:p>
@@ -6665,11 +8172,19 @@
           <w:lang w:val="en-GB"/>
         </w:rPr>
       </w:pPr>
-      <w:r>
-        <w:rPr>
-          <w:lang w:val="en-GB"/>
-        </w:rPr>
-        <w:t>thalach: maximum heart rate achieved</w:t>
+      <w:proofErr w:type="spellStart"/>
+      <w:r>
+        <w:rPr>
+          <w:lang w:val="en-GB"/>
+        </w:rPr>
+        <w:t>thalach</w:t>
+      </w:r>
+      <w:proofErr w:type="spellEnd"/>
+      <w:r>
+        <w:rPr>
+          <w:lang w:val="en-GB"/>
+        </w:rPr>
+        <w:t>: maximum heart rate achieved</w:t>
       </w:r>
     </w:p>
     <w:p>
@@ -6684,11 +8199,19 @@
           <w:lang w:val="en-GB"/>
         </w:rPr>
       </w:pPr>
-      <w:r>
-        <w:rPr>
-          <w:lang w:val="en-GB"/>
-        </w:rPr>
-        <w:t>thalrest: resting heart rate</w:t>
+      <w:proofErr w:type="spellStart"/>
+      <w:r>
+        <w:rPr>
+          <w:lang w:val="en-GB"/>
+        </w:rPr>
+        <w:t>thalrest</w:t>
+      </w:r>
+      <w:proofErr w:type="spellEnd"/>
+      <w:r>
+        <w:rPr>
+          <w:lang w:val="en-GB"/>
+        </w:rPr>
+        <w:t>: resting heart rate</w:t>
       </w:r>
     </w:p>
     <w:p>
@@ -6703,11 +8226,19 @@
           <w:lang w:val="en-GB"/>
         </w:rPr>
       </w:pPr>
-      <w:r>
-        <w:rPr>
-          <w:lang w:val="en-GB"/>
-        </w:rPr>
-        <w:t>tpeakbps: peak exercise blood pressure (first of 2 parts)</w:t>
+      <w:proofErr w:type="spellStart"/>
+      <w:r>
+        <w:rPr>
+          <w:lang w:val="en-GB"/>
+        </w:rPr>
+        <w:t>tpeakbps</w:t>
+      </w:r>
+      <w:proofErr w:type="spellEnd"/>
+      <w:r>
+        <w:rPr>
+          <w:lang w:val="en-GB"/>
+        </w:rPr>
+        <w:t>: peak exercise blood pressure (first of 2 parts)</w:t>
       </w:r>
     </w:p>
     <w:p>
@@ -6722,11 +8253,19 @@
           <w:lang w:val="en-GB"/>
         </w:rPr>
       </w:pPr>
-      <w:r>
-        <w:rPr>
-          <w:lang w:val="en-GB"/>
-        </w:rPr>
-        <w:t>tpeakbpd: peak exercise blood pressure (second of 2 parts)</w:t>
+      <w:proofErr w:type="spellStart"/>
+      <w:r>
+        <w:rPr>
+          <w:lang w:val="en-GB"/>
+        </w:rPr>
+        <w:t>tpeakbpd</w:t>
+      </w:r>
+      <w:proofErr w:type="spellEnd"/>
+      <w:r>
+        <w:rPr>
+          <w:lang w:val="en-GB"/>
+        </w:rPr>
+        <w:t>: peak exercise blood pressure (second of 2 parts)</w:t>
       </w:r>
     </w:p>
     <w:p>
@@ -6760,11 +8299,19 @@
           <w:lang w:val="en-GB"/>
         </w:rPr>
       </w:pPr>
-      <w:r>
-        <w:rPr>
-          <w:lang w:val="en-GB"/>
-        </w:rPr>
-        <w:t>trestbpd: resting blood pressure</w:t>
+      <w:proofErr w:type="spellStart"/>
+      <w:r>
+        <w:rPr>
+          <w:lang w:val="en-GB"/>
+        </w:rPr>
+        <w:t>trestbpd</w:t>
+      </w:r>
+      <w:proofErr w:type="spellEnd"/>
+      <w:r>
+        <w:rPr>
+          <w:lang w:val="en-GB"/>
+        </w:rPr>
+        <w:t>: resting blood pressure</w:t>
       </w:r>
     </w:p>
     <w:p>
@@ -6779,11 +8326,19 @@
           <w:lang w:val="en-GB"/>
         </w:rPr>
       </w:pPr>
-      <w:r>
-        <w:rPr>
-          <w:lang w:val="en-GB"/>
-        </w:rPr>
-        <w:t>exang: exercise induced angina (1 = yes; 0 = no)</w:t>
+      <w:proofErr w:type="spellStart"/>
+      <w:r>
+        <w:rPr>
+          <w:lang w:val="en-GB"/>
+        </w:rPr>
+        <w:t>exang</w:t>
+      </w:r>
+      <w:proofErr w:type="spellEnd"/>
+      <w:r>
+        <w:rPr>
+          <w:lang w:val="en-GB"/>
+        </w:rPr>
+        <w:t>: exercise induced angina (1 = yes; 0 = no)</w:t>
       </w:r>
     </w:p>
     <w:p>
@@ -6798,11 +8353,19 @@
           <w:lang w:val="en-GB"/>
         </w:rPr>
       </w:pPr>
-      <w:r>
-        <w:rPr>
-          <w:lang w:val="en-GB"/>
-        </w:rPr>
-        <w:t>xhypo: (1 = yes; 0 = no)</w:t>
+      <w:proofErr w:type="spellStart"/>
+      <w:r>
+        <w:rPr>
+          <w:lang w:val="en-GB"/>
+        </w:rPr>
+        <w:t>xhypo</w:t>
+      </w:r>
+      <w:proofErr w:type="spellEnd"/>
+      <w:r>
+        <w:rPr>
+          <w:lang w:val="en-GB"/>
+        </w:rPr>
+        <w:t>: (1 = yes; 0 = no)</w:t>
       </w:r>
     </w:p>
     <w:p>
@@ -6817,11 +8380,19 @@
           <w:lang w:val="en-GB"/>
         </w:rPr>
       </w:pPr>
-      <w:r>
-        <w:rPr>
-          <w:lang w:val="en-GB"/>
-        </w:rPr>
-        <w:t>oldpeak = ST depression induced by exercise relative to rest</w:t>
+      <w:proofErr w:type="spellStart"/>
+      <w:r>
+        <w:rPr>
+          <w:lang w:val="en-GB"/>
+        </w:rPr>
+        <w:t>oldpeak</w:t>
+      </w:r>
+      <w:proofErr w:type="spellEnd"/>
+      <w:r>
+        <w:rPr>
+          <w:lang w:val="en-GB"/>
+        </w:rPr>
+        <w:t xml:space="preserve"> = ST depression induced by exercise relative to rest</w:t>
       </w:r>
     </w:p>
     <w:p>
@@ -6897,8 +8468,16 @@
         <w:rPr>
           <w:lang w:val="en-GB"/>
         </w:rPr>
-        <w:t>Value 3: downsloping</w:t>
-      </w:r>
+        <w:t xml:space="preserve">Value 3: </w:t>
+      </w:r>
+      <w:proofErr w:type="spellStart"/>
+      <w:r>
+        <w:rPr>
+          <w:lang w:val="en-GB"/>
+        </w:rPr>
+        <w:t>downsloping</w:t>
+      </w:r>
+      <w:proofErr w:type="spellEnd"/>
     </w:p>
     <w:p>
       <w:pPr>
@@ -6954,8 +8533,30 @@
         <w:rPr>
           <w:lang w:val="en-GB"/>
         </w:rPr>
-        <w:t>ca: number of major vessels (0-3) colored by flourosopy</w:t>
-      </w:r>
+        <w:t xml:space="preserve">ca: number of major vessels (0-3) </w:t>
+      </w:r>
+      <w:proofErr w:type="spellStart"/>
+      <w:r>
+        <w:rPr>
+          <w:lang w:val="en-GB"/>
+        </w:rPr>
+        <w:t>colored</w:t>
+      </w:r>
+      <w:proofErr w:type="spellEnd"/>
+      <w:r>
+        <w:rPr>
+          <w:lang w:val="en-GB"/>
+        </w:rPr>
+        <w:t xml:space="preserve"> by </w:t>
+      </w:r>
+      <w:proofErr w:type="spellStart"/>
+      <w:r>
+        <w:rPr>
+          <w:lang w:val="en-GB"/>
+        </w:rPr>
+        <w:t>flourosopy</w:t>
+      </w:r>
+      <w:proofErr w:type="spellEnd"/>
     </w:p>
     <w:p>
       <w:pPr>
@@ -6969,11 +8570,19 @@
           <w:lang w:val="en-GB"/>
         </w:rPr>
       </w:pPr>
-      <w:r>
-        <w:rPr>
-          <w:lang w:val="en-GB"/>
-        </w:rPr>
-        <w:t>restckm: irrelevant</w:t>
+      <w:proofErr w:type="spellStart"/>
+      <w:r>
+        <w:rPr>
+          <w:lang w:val="en-GB"/>
+        </w:rPr>
+        <w:t>restckm</w:t>
+      </w:r>
+      <w:proofErr w:type="spellEnd"/>
+      <w:r>
+        <w:rPr>
+          <w:lang w:val="en-GB"/>
+        </w:rPr>
+        <w:t>: irrelevant</w:t>
       </w:r>
     </w:p>
     <w:p>
@@ -6988,11 +8597,19 @@
           <w:lang w:val="en-GB"/>
         </w:rPr>
       </w:pPr>
-      <w:r>
-        <w:rPr>
-          <w:lang w:val="en-GB"/>
-        </w:rPr>
-        <w:t>exerckm: irrelevant</w:t>
+      <w:proofErr w:type="spellStart"/>
+      <w:r>
+        <w:rPr>
+          <w:lang w:val="en-GB"/>
+        </w:rPr>
+        <w:t>exerckm</w:t>
+      </w:r>
+      <w:proofErr w:type="spellEnd"/>
+      <w:r>
+        <w:rPr>
+          <w:lang w:val="en-GB"/>
+        </w:rPr>
+        <w:t>: irrelevant</w:t>
       </w:r>
     </w:p>
     <w:p>
@@ -7007,11 +8624,47 @@
           <w:lang w:val="en-GB"/>
         </w:rPr>
       </w:pPr>
-      <w:r>
-        <w:rPr>
-          <w:lang w:val="en-GB"/>
-        </w:rPr>
-        <w:t>restef: rest raidonuclid (sp?) ejection fraction</w:t>
+      <w:proofErr w:type="spellStart"/>
+      <w:r>
+        <w:rPr>
+          <w:lang w:val="en-GB"/>
+        </w:rPr>
+        <w:t>restef</w:t>
+      </w:r>
+      <w:proofErr w:type="spellEnd"/>
+      <w:r>
+        <w:rPr>
+          <w:lang w:val="en-GB"/>
+        </w:rPr>
+        <w:t xml:space="preserve">: rest </w:t>
+      </w:r>
+      <w:proofErr w:type="spellStart"/>
+      <w:r>
+        <w:rPr>
+          <w:lang w:val="en-GB"/>
+        </w:rPr>
+        <w:t>raidonuclid</w:t>
+      </w:r>
+      <w:proofErr w:type="spellEnd"/>
+      <w:r>
+        <w:rPr>
+          <w:lang w:val="en-GB"/>
+        </w:rPr>
+        <w:t xml:space="preserve"> (</w:t>
+      </w:r>
+      <w:proofErr w:type="spellStart"/>
+      <w:r>
+        <w:rPr>
+          <w:lang w:val="en-GB"/>
+        </w:rPr>
+        <w:t>sp</w:t>
+      </w:r>
+      <w:proofErr w:type="spellEnd"/>
+      <w:r>
+        <w:rPr>
+          <w:lang w:val="en-GB"/>
+        </w:rPr>
+        <w:t>?) ejection fraction</w:t>
       </w:r>
     </w:p>
     <w:p>
@@ -7026,11 +8679,33 @@
           <w:lang w:val="en-GB"/>
         </w:rPr>
       </w:pPr>
-      <w:r>
-        <w:rPr>
-          <w:lang w:val="en-GB"/>
-        </w:rPr>
-        <w:t>restwm: rest wall (sp?) motion abnormality</w:t>
+      <w:proofErr w:type="spellStart"/>
+      <w:r>
+        <w:rPr>
+          <w:lang w:val="en-GB"/>
+        </w:rPr>
+        <w:t>restwm</w:t>
+      </w:r>
+      <w:proofErr w:type="spellEnd"/>
+      <w:r>
+        <w:rPr>
+          <w:lang w:val="en-GB"/>
+        </w:rPr>
+        <w:t>: rest wall (</w:t>
+      </w:r>
+      <w:proofErr w:type="spellStart"/>
+      <w:r>
+        <w:rPr>
+          <w:lang w:val="en-GB"/>
+        </w:rPr>
+        <w:t>sp</w:t>
+      </w:r>
+      <w:proofErr w:type="spellEnd"/>
+      <w:r>
+        <w:rPr>
+          <w:lang w:val="en-GB"/>
+        </w:rPr>
+        <w:t>?) motion abnormality</w:t>
       </w:r>
     </w:p>
     <w:p>
@@ -7106,7 +8781,35 @@
         <w:rPr>
           <w:lang w:val="en-GB"/>
         </w:rPr>
-        <w:t>3 = akinesis or dyskmem (sp?)</w:t>
+        <w:t xml:space="preserve">3 = akinesis or </w:t>
+      </w:r>
+      <w:proofErr w:type="spellStart"/>
+      <w:r>
+        <w:rPr>
+          <w:lang w:val="en-GB"/>
+        </w:rPr>
+        <w:t>dyskmem</w:t>
+      </w:r>
+      <w:proofErr w:type="spellEnd"/>
+      <w:r>
+        <w:rPr>
+          <w:lang w:val="en-GB"/>
+        </w:rPr>
+        <w:t xml:space="preserve"> (</w:t>
+      </w:r>
+      <w:proofErr w:type="spellStart"/>
+      <w:r>
+        <w:rPr>
+          <w:lang w:val="en-GB"/>
+        </w:rPr>
+        <w:t>sp</w:t>
+      </w:r>
+      <w:proofErr w:type="spellEnd"/>
+      <w:r>
+        <w:rPr>
+          <w:lang w:val="en-GB"/>
+        </w:rPr>
+        <w:t>?)</w:t>
       </w:r>
     </w:p>
     <w:p>
@@ -7121,11 +8824,47 @@
           <w:lang w:val="en-GB"/>
         </w:rPr>
       </w:pPr>
-      <w:r>
-        <w:rPr>
-          <w:lang w:val="en-GB"/>
-        </w:rPr>
-        <w:t>exeref: exercise radinalid (sp?) ejection fraction</w:t>
+      <w:proofErr w:type="spellStart"/>
+      <w:r>
+        <w:rPr>
+          <w:lang w:val="en-GB"/>
+        </w:rPr>
+        <w:t>exeref</w:t>
+      </w:r>
+      <w:proofErr w:type="spellEnd"/>
+      <w:r>
+        <w:rPr>
+          <w:lang w:val="en-GB"/>
+        </w:rPr>
+        <w:t xml:space="preserve">: exercise </w:t>
+      </w:r>
+      <w:proofErr w:type="spellStart"/>
+      <w:r>
+        <w:rPr>
+          <w:lang w:val="en-GB"/>
+        </w:rPr>
+        <w:t>radinalid</w:t>
+      </w:r>
+      <w:proofErr w:type="spellEnd"/>
+      <w:r>
+        <w:rPr>
+          <w:lang w:val="en-GB"/>
+        </w:rPr>
+        <w:t xml:space="preserve"> (</w:t>
+      </w:r>
+      <w:proofErr w:type="spellStart"/>
+      <w:r>
+        <w:rPr>
+          <w:lang w:val="en-GB"/>
+        </w:rPr>
+        <w:t>sp</w:t>
+      </w:r>
+      <w:proofErr w:type="spellEnd"/>
+      <w:r>
+        <w:rPr>
+          <w:lang w:val="en-GB"/>
+        </w:rPr>
+        <w:t>?) ejection fraction</w:t>
       </w:r>
     </w:p>
     <w:p>
@@ -7140,11 +8879,33 @@
           <w:lang w:val="en-GB"/>
         </w:rPr>
       </w:pPr>
-      <w:r>
-        <w:rPr>
-          <w:lang w:val="en-GB"/>
-        </w:rPr>
-        <w:t xml:space="preserve">exerwm: exercise wall (sp?) motion </w:t>
+      <w:proofErr w:type="spellStart"/>
+      <w:r>
+        <w:rPr>
+          <w:lang w:val="en-GB"/>
+        </w:rPr>
+        <w:t>exerwm</w:t>
+      </w:r>
+      <w:proofErr w:type="spellEnd"/>
+      <w:r>
+        <w:rPr>
+          <w:lang w:val="en-GB"/>
+        </w:rPr>
+        <w:t>: exercise wall (</w:t>
+      </w:r>
+      <w:proofErr w:type="spellStart"/>
+      <w:r>
+        <w:rPr>
+          <w:lang w:val="en-GB"/>
+        </w:rPr>
+        <w:t>sp</w:t>
+      </w:r>
+      <w:proofErr w:type="spellEnd"/>
+      <w:r>
+        <w:rPr>
+          <w:lang w:val="en-GB"/>
+        </w:rPr>
+        <w:t xml:space="preserve">?) motion </w:t>
       </w:r>
     </w:p>
     <w:p>
@@ -7159,11 +8920,19 @@
           <w:lang w:val="en-GB"/>
         </w:rPr>
       </w:pPr>
-      <w:r>
-        <w:rPr>
-          <w:lang w:val="en-GB"/>
-        </w:rPr>
-        <w:t>thal: 3 = normal; 6 = fixed defect; 7 = reversable defect</w:t>
+      <w:proofErr w:type="spellStart"/>
+      <w:r>
+        <w:rPr>
+          <w:lang w:val="en-GB"/>
+        </w:rPr>
+        <w:t>thal</w:t>
+      </w:r>
+      <w:proofErr w:type="spellEnd"/>
+      <w:r>
+        <w:rPr>
+          <w:lang w:val="en-GB"/>
+        </w:rPr>
+        <w:t>: 3 = normal; 6 = fixed defect; 7 = reversable defect</w:t>
       </w:r>
     </w:p>
     <w:p>
@@ -7178,11 +8947,19 @@
           <w:lang w:val="en-GB"/>
         </w:rPr>
       </w:pPr>
-      <w:r>
-        <w:rPr>
-          <w:lang w:val="en-GB"/>
-        </w:rPr>
-        <w:t>thalsev: not used</w:t>
+      <w:proofErr w:type="spellStart"/>
+      <w:r>
+        <w:rPr>
+          <w:lang w:val="en-GB"/>
+        </w:rPr>
+        <w:t>thalsev</w:t>
+      </w:r>
+      <w:proofErr w:type="spellEnd"/>
+      <w:r>
+        <w:rPr>
+          <w:lang w:val="en-GB"/>
+        </w:rPr>
+        <w:t>: not used</w:t>
       </w:r>
     </w:p>
     <w:p>
@@ -7197,11 +8974,19 @@
           <w:lang w:val="en-GB"/>
         </w:rPr>
       </w:pPr>
-      <w:r>
-        <w:rPr>
-          <w:lang w:val="en-GB"/>
-        </w:rPr>
-        <w:t>thalpul: not used</w:t>
+      <w:proofErr w:type="spellStart"/>
+      <w:r>
+        <w:rPr>
+          <w:lang w:val="en-GB"/>
+        </w:rPr>
+        <w:t>thalpul</w:t>
+      </w:r>
+      <w:proofErr w:type="spellEnd"/>
+      <w:r>
+        <w:rPr>
+          <w:lang w:val="en-GB"/>
+        </w:rPr>
+        <w:t>: not used</w:t>
       </w:r>
     </w:p>
     <w:p>
@@ -7235,11 +9020,47 @@
           <w:lang w:val="en-GB"/>
         </w:rPr>
       </w:pPr>
-      <w:r>
-        <w:rPr>
-          <w:lang w:val="en-GB"/>
-        </w:rPr>
-        <w:t>cmo: month of cardiac cath (sp?)  (perhaps "call")</w:t>
+      <w:proofErr w:type="spellStart"/>
+      <w:r>
+        <w:rPr>
+          <w:lang w:val="en-GB"/>
+        </w:rPr>
+        <w:t>cmo</w:t>
+      </w:r>
+      <w:proofErr w:type="spellEnd"/>
+      <w:r>
+        <w:rPr>
+          <w:lang w:val="en-GB"/>
+        </w:rPr>
+        <w:t xml:space="preserve">: month of cardiac </w:t>
+      </w:r>
+      <w:proofErr w:type="spellStart"/>
+      <w:r>
+        <w:rPr>
+          <w:lang w:val="en-GB"/>
+        </w:rPr>
+        <w:t>cath</w:t>
+      </w:r>
+      <w:proofErr w:type="spellEnd"/>
+      <w:r>
+        <w:rPr>
+          <w:lang w:val="en-GB"/>
+        </w:rPr>
+        <w:t xml:space="preserve"> (</w:t>
+      </w:r>
+      <w:proofErr w:type="spellStart"/>
+      <w:r>
+        <w:rPr>
+          <w:lang w:val="en-GB"/>
+        </w:rPr>
+        <w:t>sp</w:t>
+      </w:r>
+      <w:proofErr w:type="spellEnd"/>
+      <w:r>
+        <w:rPr>
+          <w:lang w:val="en-GB"/>
+        </w:rPr>
+        <w:t>?)  (perhaps "call")</w:t>
       </w:r>
     </w:p>
     <w:p>
@@ -7254,11 +9075,47 @@
           <w:lang w:val="en-GB"/>
         </w:rPr>
       </w:pPr>
-      <w:r>
-        <w:rPr>
-          <w:lang w:val="en-GB"/>
-        </w:rPr>
-        <w:t>cday: day of cardiac cath (sp?)</w:t>
+      <w:proofErr w:type="spellStart"/>
+      <w:r>
+        <w:rPr>
+          <w:lang w:val="en-GB"/>
+        </w:rPr>
+        <w:t>cday</w:t>
+      </w:r>
+      <w:proofErr w:type="spellEnd"/>
+      <w:r>
+        <w:rPr>
+          <w:lang w:val="en-GB"/>
+        </w:rPr>
+        <w:t xml:space="preserve">: day of cardiac </w:t>
+      </w:r>
+      <w:proofErr w:type="spellStart"/>
+      <w:r>
+        <w:rPr>
+          <w:lang w:val="en-GB"/>
+        </w:rPr>
+        <w:t>cath</w:t>
+      </w:r>
+      <w:proofErr w:type="spellEnd"/>
+      <w:r>
+        <w:rPr>
+          <w:lang w:val="en-GB"/>
+        </w:rPr>
+        <w:t xml:space="preserve"> (</w:t>
+      </w:r>
+      <w:proofErr w:type="spellStart"/>
+      <w:r>
+        <w:rPr>
+          <w:lang w:val="en-GB"/>
+        </w:rPr>
+        <w:t>sp</w:t>
+      </w:r>
+      <w:proofErr w:type="spellEnd"/>
+      <w:r>
+        <w:rPr>
+          <w:lang w:val="en-GB"/>
+        </w:rPr>
+        <w:t>?)</w:t>
       </w:r>
     </w:p>
     <w:p>
@@ -7273,11 +9130,47 @@
           <w:lang w:val="en-GB"/>
         </w:rPr>
       </w:pPr>
-      <w:r>
-        <w:rPr>
-          <w:lang w:val="en-GB"/>
-        </w:rPr>
-        <w:t>cyr: year of cardiac cath (sp?)</w:t>
+      <w:proofErr w:type="spellStart"/>
+      <w:r>
+        <w:rPr>
+          <w:lang w:val="en-GB"/>
+        </w:rPr>
+        <w:t>cyr</w:t>
+      </w:r>
+      <w:proofErr w:type="spellEnd"/>
+      <w:r>
+        <w:rPr>
+          <w:lang w:val="en-GB"/>
+        </w:rPr>
+        <w:t xml:space="preserve">: year of cardiac </w:t>
+      </w:r>
+      <w:proofErr w:type="spellStart"/>
+      <w:r>
+        <w:rPr>
+          <w:lang w:val="en-GB"/>
+        </w:rPr>
+        <w:t>cath</w:t>
+      </w:r>
+      <w:proofErr w:type="spellEnd"/>
+      <w:r>
+        <w:rPr>
+          <w:lang w:val="en-GB"/>
+        </w:rPr>
+        <w:t xml:space="preserve"> (</w:t>
+      </w:r>
+      <w:proofErr w:type="spellStart"/>
+      <w:r>
+        <w:rPr>
+          <w:lang w:val="en-GB"/>
+        </w:rPr>
+        <w:t>sp</w:t>
+      </w:r>
+      <w:proofErr w:type="spellEnd"/>
+      <w:r>
+        <w:rPr>
+          <w:lang w:val="en-GB"/>
+        </w:rPr>
+        <w:t>?)</w:t>
       </w:r>
     </w:p>
     <w:p>
@@ -7292,11 +9185,19 @@
           <w:lang w:val="en-GB"/>
         </w:rPr>
       </w:pPr>
-      <w:r>
-        <w:rPr>
-          <w:lang w:val="en-GB"/>
-        </w:rPr>
-        <w:t>num: diagnosis of heart disease (angiographic disease status)</w:t>
+      <w:proofErr w:type="spellStart"/>
+      <w:r>
+        <w:rPr>
+          <w:lang w:val="en-GB"/>
+        </w:rPr>
+        <w:t>num</w:t>
+      </w:r>
+      <w:proofErr w:type="spellEnd"/>
+      <w:r>
+        <w:rPr>
+          <w:lang w:val="en-GB"/>
+        </w:rPr>
+        <w:t>: diagnosis of heart disease (angiographic disease status)</w:t>
       </w:r>
     </w:p>
     <w:p>
@@ -7365,12 +9266,14 @@
           <w:lang w:val="en-GB"/>
         </w:rPr>
       </w:pPr>
+      <w:proofErr w:type="spellStart"/>
       <w:r>
         <w:rPr>
           <w:lang w:val="en-GB"/>
         </w:rPr>
         <w:t>lmt</w:t>
       </w:r>
+      <w:proofErr w:type="spellEnd"/>
     </w:p>
     <w:p>
       <w:pPr>
@@ -7384,12 +9287,14 @@
           <w:lang w:val="en-GB"/>
         </w:rPr>
       </w:pPr>
+      <w:proofErr w:type="spellStart"/>
       <w:r>
         <w:rPr>
           <w:lang w:val="en-GB"/>
         </w:rPr>
         <w:t>ladprox</w:t>
       </w:r>
+      <w:proofErr w:type="spellEnd"/>
     </w:p>
     <w:p>
       <w:pPr>
@@ -7403,12 +9308,14 @@
           <w:lang w:val="en-GB"/>
         </w:rPr>
       </w:pPr>
+      <w:proofErr w:type="spellStart"/>
       <w:r>
         <w:rPr>
           <w:lang w:val="en-GB"/>
         </w:rPr>
         <w:t>laddist</w:t>
       </w:r>
+      <w:proofErr w:type="spellEnd"/>
     </w:p>
     <w:p>
       <w:pPr>
@@ -7422,12 +9329,14 @@
           <w:lang w:val="en-GB"/>
         </w:rPr>
       </w:pPr>
+      <w:proofErr w:type="spellStart"/>
       <w:r>
         <w:rPr>
           <w:lang w:val="en-GB"/>
         </w:rPr>
         <w:t>diag</w:t>
       </w:r>
+      <w:proofErr w:type="spellEnd"/>
     </w:p>
     <w:p>
       <w:pPr>
@@ -7441,12 +9350,14 @@
           <w:lang w:val="en-GB"/>
         </w:rPr>
       </w:pPr>
+      <w:proofErr w:type="spellStart"/>
       <w:r>
         <w:rPr>
           <w:lang w:val="en-GB"/>
         </w:rPr>
         <w:t>cxmain</w:t>
       </w:r>
+      <w:proofErr w:type="spellEnd"/>
     </w:p>
     <w:p>
       <w:pPr>
@@ -7518,12 +9429,14 @@
           <w:lang w:val="en-GB"/>
         </w:rPr>
       </w:pPr>
+      <w:proofErr w:type="spellStart"/>
       <w:r>
         <w:rPr>
           <w:lang w:val="en-GB"/>
         </w:rPr>
         <w:t>rcaprox</w:t>
       </w:r>
+      <w:proofErr w:type="spellEnd"/>
     </w:p>
     <w:p>
       <w:pPr>
@@ -7537,12 +9450,14 @@
           <w:lang w:val="en-GB"/>
         </w:rPr>
       </w:pPr>
+      <w:proofErr w:type="spellStart"/>
       <w:r>
         <w:rPr>
           <w:lang w:val="en-GB"/>
         </w:rPr>
         <w:t>rcadist</w:t>
       </w:r>
+      <w:proofErr w:type="spellEnd"/>
     </w:p>
     <w:p>
       <w:pPr>
@@ -7632,11 +9547,19 @@
           <w:lang w:val="en-GB"/>
         </w:rPr>
       </w:pPr>
-      <w:r>
-        <w:rPr>
-          <w:lang w:val="en-GB"/>
-        </w:rPr>
-        <w:t>lvf: not used</w:t>
+      <w:proofErr w:type="spellStart"/>
+      <w:r>
+        <w:rPr>
+          <w:lang w:val="en-GB"/>
+        </w:rPr>
+        <w:t>lvf</w:t>
+      </w:r>
+      <w:proofErr w:type="spellEnd"/>
+      <w:r>
+        <w:rPr>
+          <w:lang w:val="en-GB"/>
+        </w:rPr>
+        <w:t>: not used</w:t>
       </w:r>
     </w:p>
     <w:p>
@@ -7651,11 +9574,19 @@
           <w:lang w:val="en-GB"/>
         </w:rPr>
       </w:pPr>
-      <w:r>
-        <w:rPr>
-          <w:lang w:val="en-GB"/>
-        </w:rPr>
-        <w:t>cathef: not used</w:t>
+      <w:proofErr w:type="spellStart"/>
+      <w:r>
+        <w:rPr>
+          <w:lang w:val="en-GB"/>
+        </w:rPr>
+        <w:t>cathef</w:t>
+      </w:r>
+      <w:proofErr w:type="spellEnd"/>
+      <w:r>
+        <w:rPr>
+          <w:lang w:val="en-GB"/>
+        </w:rPr>
+        <w:t>: not used</w:t>
       </w:r>
     </w:p>
     <w:p>
@@ -7697,7 +9628,8 @@
       </w:r>
     </w:p>
     <w:sectPr>
-      <w:footerReference w:type="default" r:id="rId14"/>
+      <w:headerReference w:type="default" r:id="rId14"/>
+      <w:footerReference w:type="default" r:id="rId15"/>
       <w:pgSz w:w="11906" w:h="16838"/>
       <w:pgMar w:top="993" w:right="1417" w:bottom="1417" w:left="1417" w:header="708" w:footer="708" w:gutter="0"/>
       <w:cols w:space="708"/>
@@ -7808,6 +9740,38 @@
     </w:p>
   </w:footnote>
 </w:footnotes>
+</file>
+
+<file path=word/header1.xml><?xml version="1.0" encoding="utf-8"?>
+<w:hdr xmlns:wpc="http://schemas.microsoft.com/office/word/2010/wordprocessingCanvas" xmlns:cx="http://schemas.microsoft.com/office/drawing/2014/chartex" xmlns:cx1="http://schemas.microsoft.com/office/drawing/2015/9/8/chartex" xmlns:cx2="http://schemas.microsoft.com/office/drawing/2015/10/21/chartex" xmlns:cx3="http://schemas.microsoft.com/office/drawing/2016/5/9/chartex" xmlns:cx4="http://schemas.microsoft.com/office/drawing/2016/5/10/chartex" xmlns:cx5="http://schemas.microsoft.com/office/drawing/2016/5/11/chartex" xmlns:cx6="http://schemas.microsoft.com/office/drawing/2016/5/12/chartex" xmlns:cx7="http://schemas.microsoft.com/office/drawing/2016/5/13/chartex" xmlns:cx8="http://schemas.microsoft.com/office/drawing/2016/5/14/chartex" xmlns:mc="http://schemas.openxmlformats.org/markup-compatibility/2006" xmlns:aink="http://schemas.microsoft.com/office/drawing/2016/ink" xmlns:am3d="http://schemas.microsoft.com/office/drawing/2017/model3d" xmlns:o="urn:schemas-microsoft-com:office:office" xmlns:r="http://schemas.openxmlformats.org/officeDocument/2006/relationships" xmlns:m="http://schemas.openxmlformats.org/officeDocument/2006/math" xmlns:v="urn:schemas-microsoft-com:vml" xmlns:wp14="http://schemas.microsoft.com/office/word/2010/wordprocessingDrawing" xmlns:wp="http://schemas.openxmlformats.org/drawingml/2006/wordprocessingDrawing" xmlns:w10="urn:schemas-microsoft-com:office:word" xmlns:w="http://schemas.openxmlformats.org/wordprocessingml/2006/main" xmlns:w14="http://schemas.microsoft.com/office/word/2010/wordml" xmlns:w15="http://schemas.microsoft.com/office/word/2012/wordml" xmlns:w16cex="http://schemas.microsoft.com/office/word/2018/wordml/cex" xmlns:w16cid="http://schemas.microsoft.com/office/word/2016/wordml/cid" xmlns:w16="http://schemas.microsoft.com/office/word/2018/wordml" xmlns:w16se="http://schemas.microsoft.com/office/word/2015/wordml/symex" xmlns:wpg="http://schemas.microsoft.com/office/word/2010/wordprocessingGroup" xmlns:wpi="http://schemas.microsoft.com/office/word/2010/wordprocessingInk" xmlns:wne="http://schemas.microsoft.com/office/word/2006/wordml" xmlns:wps="http://schemas.microsoft.com/office/word/2010/wordprocessingShape" mc:Ignorable="w14 w15 w16se w16cid w16 w16cex wp14">
+  <w:p>
+    <w:pPr>
+      <w:pStyle w:val="Kopfzeile"/>
+      <w:rPr>
+        <w:lang w:val="de-CH"/>
+      </w:rPr>
+    </w:pPr>
+    <w:r>
+      <w:rPr>
+        <w:lang w:val="de-CH"/>
+      </w:rPr>
+      <w:t>Dobler, Guttmann and Huber</w:t>
+    </w:r>
+    <w:r>
+      <w:rPr>
+        <w:lang w:val="de-CH"/>
+      </w:rPr>
+      <w:tab/>
+    </w:r>
+    <w:r>
+      <w:rPr>
+        <w:lang w:val="de-CH"/>
+      </w:rPr>
+      <w:tab/>
+      <w:t>UZH - FS21</w:t>
+    </w:r>
+  </w:p>
+</w:hdr>
 </file>
 
 <file path=word/numbering.xml><?xml version="1.0" encoding="utf-8"?>

</xml_diff>